<commit_message>
[Update] Game Design Document: Update the platform setting and instantiation documentation.
</commit_message>
<xml_diff>
--- a/Documents/Endless Cleaner_ Game Design Document.docx
+++ b/Documents/Endless Cleaner_ Game Design Document.docx
@@ -109,7 +109,7 @@
         <w:jc w:val="center"/>
         <w:rPr/>
       </w:pPr>
-      <w:bookmarkStart w:colFirst="0" w:colLast="0" w:name="_4rxsf3auyhqj" w:id="0"/>
+      <w:bookmarkStart w:colFirst="0" w:colLast="0" w:name="_heading=h.gjdgxs" w:id="0"/>
       <w:bookmarkEnd w:id="0"/>
       <w:r>
         <w:rPr>
@@ -144,7 +144,7 @@
           <w:szCs w:val="36"/>
         </w:rPr>
       </w:pPr>
-      <w:bookmarkStart w:colFirst="0" w:colLast="0" w:name="_kntchymows3q" w:id="1"/>
+      <w:bookmarkStart w:colFirst="0" w:colLast="0" w:name="_heading=h.30j0zll" w:id="1"/>
       <w:bookmarkEnd w:id="1"/>
       <w:r>
         <w:br w:type="page"/>
@@ -167,7 +167,7 @@
         <w:ind w:left="720" w:hanging="360"/>
         <w:rPr/>
       </w:pPr>
-      <w:bookmarkStart w:colFirst="0" w:colLast="0" w:name="_3rrz1j1brnz9" w:id="2"/>
+      <w:bookmarkStart w:colFirst="0" w:colLast="0" w:name="_heading=h.1fob9te" w:id="2"/>
       <w:bookmarkEnd w:id="2"/>
       <w:r>
         <w:rPr>
@@ -246,7 +246,7 @@
             <w:instrText xml:space="preserve"> TOC \h \u \z </w:instrText>
             <w:fldChar w:fldCharType="separate"/>
           </w:r>
-          <w:hyperlink w:anchor="_4rxsf3auyhqj">
+          <w:hyperlink w:anchor="_heading=h.gjdgxs">
             <w:r>
               <w:rPr>
                 <w:rFonts w:ascii="Calibri" w:cs="Calibri" w:eastAsia="Calibri" w:hAnsi="Calibri"/>
@@ -284,7 +284,7 @@
           </w:r>
           <w:r>
             <w:fldChar w:fldCharType="begin"/>
-            <w:instrText xml:space="preserve"> PAGEREF _4rxsf3auyhqj \h </w:instrText>
+            <w:instrText xml:space="preserve"> PAGEREF _heading=h.gjdgxs \h </w:instrText>
             <w:fldChar w:fldCharType="separate"/>
           </w:r>
           <w:r>
@@ -334,7 +334,7 @@
               <w:vertAlign w:val="baseline"/>
             </w:rPr>
           </w:pPr>
-          <w:hyperlink w:anchor="_3rrz1j1brnz9">
+          <w:hyperlink w:anchor="_heading=h.1fob9te">
             <w:r>
               <w:rPr>
                 <w:rFonts w:ascii="Calibri" w:cs="Calibri" w:eastAsia="Calibri" w:hAnsi="Calibri"/>
@@ -372,7 +372,7 @@
           </w:r>
           <w:r>
             <w:fldChar w:fldCharType="begin"/>
-            <w:instrText xml:space="preserve"> PAGEREF _3rrz1j1brnz9 \h </w:instrText>
+            <w:instrText xml:space="preserve"> PAGEREF _heading=h.1fob9te \h </w:instrText>
             <w:fldChar w:fldCharType="separate"/>
           </w:r>
           <w:r>
@@ -412,7 +412,7 @@
               <w:color w:val="2f5496"/>
             </w:rPr>
           </w:pPr>
-          <w:hyperlink w:anchor="_9ayqaq6t2fev">
+          <w:hyperlink w:anchor="_heading=h.3znysh7">
             <w:r>
               <w:rPr>
                 <w:b w:val="1"/>
@@ -432,7 +432,7 @@
           </w:r>
           <w:r>
             <w:fldChar w:fldCharType="begin"/>
-            <w:instrText xml:space="preserve"> PAGEREF _9ayqaq6t2fev \h </w:instrText>
+            <w:instrText xml:space="preserve"> PAGEREF _heading=h.3znysh7 \h </w:instrText>
             <w:fldChar w:fldCharType="separate"/>
           </w:r>
           <w:r>
@@ -463,7 +463,7 @@
               <w:color w:val="2f5496"/>
             </w:rPr>
           </w:pPr>
-          <w:hyperlink w:anchor="_j119qeog4g21">
+          <w:hyperlink w:anchor="_heading=h.2et92p0">
             <w:r>
               <w:rPr>
                 <w:b w:val="1"/>
@@ -483,7 +483,7 @@
           </w:r>
           <w:r>
             <w:fldChar w:fldCharType="begin"/>
-            <w:instrText xml:space="preserve"> PAGEREF _j119qeog4g21 \h </w:instrText>
+            <w:instrText xml:space="preserve"> PAGEREF _heading=h.2et92p0 \h </w:instrText>
             <w:fldChar w:fldCharType="separate"/>
           </w:r>
           <w:r>
@@ -514,7 +514,7 @@
               <w:color w:val="2f5496"/>
             </w:rPr>
           </w:pPr>
-          <w:hyperlink w:anchor="_iyrxn6ghxk8s">
+          <w:hyperlink w:anchor="_heading=h.tyjcwt">
             <w:r>
               <w:rPr>
                 <w:color w:val="2f5496"/>
@@ -532,7 +532,7 @@
           </w:r>
           <w:r>
             <w:fldChar w:fldCharType="begin"/>
-            <w:instrText xml:space="preserve"> PAGEREF _iyrxn6ghxk8s \h </w:instrText>
+            <w:instrText xml:space="preserve"> PAGEREF _heading=h.tyjcwt \h </w:instrText>
             <w:fldChar w:fldCharType="separate"/>
           </w:r>
           <w:r>
@@ -562,7 +562,7 @@
               <w:color w:val="2f5496"/>
             </w:rPr>
           </w:pPr>
-          <w:hyperlink w:anchor="_994kemyvm66m">
+          <w:hyperlink w:anchor="_heading=h.3dy6vkm">
             <w:r>
               <w:rPr>
                 <w:color w:val="2f5496"/>
@@ -580,7 +580,7 @@
           </w:r>
           <w:r>
             <w:fldChar w:fldCharType="begin"/>
-            <w:instrText xml:space="preserve"> PAGEREF _994kemyvm66m \h </w:instrText>
+            <w:instrText xml:space="preserve"> PAGEREF _heading=h.3dy6vkm \h </w:instrText>
             <w:fldChar w:fldCharType="separate"/>
           </w:r>
           <w:r>
@@ -610,7 +610,7 @@
               <w:color w:val="2f5496"/>
             </w:rPr>
           </w:pPr>
-          <w:hyperlink w:anchor="_asnnfp83c5sw">
+          <w:hyperlink w:anchor="_heading=h.1t3h5sf">
             <w:r>
               <w:rPr>
                 <w:color w:val="2f5496"/>
@@ -628,7 +628,7 @@
           </w:r>
           <w:r>
             <w:fldChar w:fldCharType="begin"/>
-            <w:instrText xml:space="preserve"> PAGEREF _asnnfp83c5sw \h </w:instrText>
+            <w:instrText xml:space="preserve"> PAGEREF _heading=h.1t3h5sf \h </w:instrText>
             <w:fldChar w:fldCharType="separate"/>
           </w:r>
           <w:r>
@@ -658,7 +658,7 @@
               <w:color w:val="2f5496"/>
             </w:rPr>
           </w:pPr>
-          <w:hyperlink w:anchor="_5tnhvglbkl35">
+          <w:hyperlink w:anchor="_heading=h.2s8eyo1">
             <w:r>
               <w:rPr>
                 <w:b w:val="1"/>
@@ -678,7 +678,7 @@
           </w:r>
           <w:r>
             <w:fldChar w:fldCharType="begin"/>
-            <w:instrText xml:space="preserve"> PAGEREF _5tnhvglbkl35 \h </w:instrText>
+            <w:instrText xml:space="preserve"> PAGEREF _heading=h.2s8eyo1 \h </w:instrText>
             <w:fldChar w:fldCharType="separate"/>
           </w:r>
           <w:r>
@@ -709,7 +709,7 @@
               <w:color w:val="2f5496"/>
             </w:rPr>
           </w:pPr>
-          <w:hyperlink w:anchor="_uk9rf2vfz63n">
+          <w:hyperlink w:anchor="_heading=h.17dp8vu">
             <w:r>
               <w:rPr>
                 <w:color w:val="2f5496"/>
@@ -727,7 +727,7 @@
           </w:r>
           <w:r>
             <w:fldChar w:fldCharType="begin"/>
-            <w:instrText xml:space="preserve"> PAGEREF _uk9rf2vfz63n \h </w:instrText>
+            <w:instrText xml:space="preserve"> PAGEREF _heading=h.17dp8vu \h </w:instrText>
             <w:fldChar w:fldCharType="separate"/>
           </w:r>
           <w:r>
@@ -757,7 +757,7 @@
               <w:color w:val="2f5496"/>
             </w:rPr>
           </w:pPr>
-          <w:hyperlink w:anchor="_3uijwn2thkny">
+          <w:hyperlink w:anchor="_heading=h.3rdcrjn">
             <w:r>
               <w:rPr>
                 <w:color w:val="2f5496"/>
@@ -775,7 +775,7 @@
           </w:r>
           <w:r>
             <w:fldChar w:fldCharType="begin"/>
-            <w:instrText xml:space="preserve"> PAGEREF _3uijwn2thkny \h </w:instrText>
+            <w:instrText xml:space="preserve"> PAGEREF _heading=h.3rdcrjn \h </w:instrText>
             <w:fldChar w:fldCharType="separate"/>
           </w:r>
           <w:r>
@@ -805,7 +805,7 @@
               <w:color w:val="2f5496"/>
             </w:rPr>
           </w:pPr>
-          <w:hyperlink w:anchor="_vptifdiiwmsx">
+          <w:hyperlink w:anchor="_heading=h.23ckvvd">
             <w:r>
               <w:rPr>
                 <w:color w:val="2f5496"/>
@@ -823,7 +823,7 @@
           </w:r>
           <w:r>
             <w:fldChar w:fldCharType="begin"/>
-            <w:instrText xml:space="preserve"> PAGEREF _vptifdiiwmsx \h </w:instrText>
+            <w:instrText xml:space="preserve"> PAGEREF _heading=h.23ckvvd \h </w:instrText>
             <w:fldChar w:fldCharType="separate"/>
           </w:r>
           <w:r>
@@ -853,7 +853,7 @@
               <w:color w:val="2f5496"/>
             </w:rPr>
           </w:pPr>
-          <w:hyperlink w:anchor="_amf87j48i7df">
+          <w:hyperlink w:anchor="_heading=h.ihv636">
             <w:r>
               <w:rPr>
                 <w:color w:val="2f5496"/>
@@ -871,7 +871,7 @@
           </w:r>
           <w:r>
             <w:fldChar w:fldCharType="begin"/>
-            <w:instrText xml:space="preserve"> PAGEREF _amf87j48i7df \h </w:instrText>
+            <w:instrText xml:space="preserve"> PAGEREF _heading=h.ihv636 \h </w:instrText>
             <w:fldChar w:fldCharType="separate"/>
           </w:r>
           <w:r>
@@ -901,7 +901,7 @@
               <w:color w:val="2f5496"/>
             </w:rPr>
           </w:pPr>
-          <w:hyperlink w:anchor="_f78py555jl65">
+          <w:hyperlink w:anchor="_heading=h.26in1rg">
             <w:r>
               <w:rPr>
                 <w:b w:val="1"/>
@@ -921,7 +921,7 @@
           </w:r>
           <w:r>
             <w:fldChar w:fldCharType="begin"/>
-            <w:instrText xml:space="preserve"> PAGEREF _f78py555jl65 \h </w:instrText>
+            <w:instrText xml:space="preserve"> PAGEREF _heading=h.26in1rg \h </w:instrText>
             <w:fldChar w:fldCharType="separate"/>
           </w:r>
           <w:r>
@@ -952,7 +952,7 @@
               <w:color w:val="2f5496"/>
             </w:rPr>
           </w:pPr>
-          <w:hyperlink w:anchor="_8ix89j61gqjj">
+          <w:hyperlink w:anchor="_heading=h.32hioqz">
             <w:r>
               <w:rPr>
                 <w:color w:val="2f5496"/>
@@ -970,7 +970,7 @@
           </w:r>
           <w:r>
             <w:fldChar w:fldCharType="begin"/>
-            <w:instrText xml:space="preserve"> PAGEREF _8ix89j61gqjj \h </w:instrText>
+            <w:instrText xml:space="preserve"> PAGEREF _heading=h.32hioqz \h </w:instrText>
             <w:fldChar w:fldCharType="separate"/>
           </w:r>
           <w:r>
@@ -1000,7 +1000,7 @@
               <w:color w:val="2f5496"/>
             </w:rPr>
           </w:pPr>
-          <w:hyperlink w:anchor="_249w1n8i9ilx">
+          <w:hyperlink w:anchor="_heading=h.1hmsyys">
             <w:r>
               <w:rPr>
                 <w:color w:val="2f5496"/>
@@ -1018,7 +1018,7 @@
           </w:r>
           <w:r>
             <w:fldChar w:fldCharType="begin"/>
-            <w:instrText xml:space="preserve"> PAGEREF _249w1n8i9ilx \h </w:instrText>
+            <w:instrText xml:space="preserve"> PAGEREF _heading=h.1hmsyys \h </w:instrText>
             <w:fldChar w:fldCharType="separate"/>
           </w:r>
           <w:r>
@@ -1048,7 +1048,7 @@
               <w:color w:val="2f5496"/>
             </w:rPr>
           </w:pPr>
-          <w:hyperlink w:anchor="_a2fqc8p84xpo">
+          <w:hyperlink w:anchor="_heading=h.lnxbz9">
             <w:r>
               <w:rPr>
                 <w:color w:val="2f5496"/>
@@ -1066,7 +1066,7 @@
           </w:r>
           <w:r>
             <w:fldChar w:fldCharType="begin"/>
-            <w:instrText xml:space="preserve"> PAGEREF _a2fqc8p84xpo \h </w:instrText>
+            <w:instrText xml:space="preserve"> PAGEREF _heading=h.lnxbz9 \h </w:instrText>
             <w:fldChar w:fldCharType="separate"/>
           </w:r>
           <w:r>
@@ -1096,7 +1096,7 @@
               <w:color w:val="2f5496"/>
             </w:rPr>
           </w:pPr>
-          <w:hyperlink w:anchor="_oipvk6x60hut">
+          <w:hyperlink w:anchor="_heading=h.35nkun2">
             <w:r>
               <w:rPr>
                 <w:b w:val="1"/>
@@ -1116,7 +1116,7 @@
           </w:r>
           <w:r>
             <w:fldChar w:fldCharType="begin"/>
-            <w:instrText xml:space="preserve"> PAGEREF _oipvk6x60hut \h </w:instrText>
+            <w:instrText xml:space="preserve"> PAGEREF _heading=h.35nkun2 \h </w:instrText>
             <w:fldChar w:fldCharType="separate"/>
           </w:r>
           <w:r>
@@ -1147,7 +1147,7 @@
               <w:color w:val="2f5496"/>
             </w:rPr>
           </w:pPr>
-          <w:hyperlink w:anchor="_nv6wsxjkxlu2">
+          <w:hyperlink w:anchor="_heading=h.41mghml">
             <w:r>
               <w:rPr>
                 <w:color w:val="2f5496"/>
@@ -1165,7 +1165,7 @@
           </w:r>
           <w:r>
             <w:fldChar w:fldCharType="begin"/>
-            <w:instrText xml:space="preserve"> PAGEREF _nv6wsxjkxlu2 \h </w:instrText>
+            <w:instrText xml:space="preserve"> PAGEREF _heading=h.41mghml \h </w:instrText>
             <w:fldChar w:fldCharType="separate"/>
           </w:r>
           <w:r>
@@ -1195,7 +1195,7 @@
               <w:color w:val="2f5496"/>
             </w:rPr>
           </w:pPr>
-          <w:hyperlink w:anchor="_wnhhgowht2fc">
+          <w:hyperlink w:anchor="_heading=h.1ksv4uv">
             <w:r>
               <w:rPr>
                 <w:color w:val="2f5496"/>
@@ -1213,7 +1213,7 @@
           </w:r>
           <w:r>
             <w:fldChar w:fldCharType="begin"/>
-            <w:instrText xml:space="preserve"> PAGEREF _wnhhgowht2fc \h </w:instrText>
+            <w:instrText xml:space="preserve"> PAGEREF _heading=h.1ksv4uv \h </w:instrText>
             <w:fldChar w:fldCharType="separate"/>
           </w:r>
           <w:r>
@@ -1243,7 +1243,7 @@
               <w:color w:val="2f5496"/>
             </w:rPr>
           </w:pPr>
-          <w:hyperlink w:anchor="_3zo29rqf12o4">
+          <w:hyperlink w:anchor="_heading=h.44sinio">
             <w:r>
               <w:rPr>
                 <w:b w:val="1"/>
@@ -1263,7 +1263,7 @@
           </w:r>
           <w:r>
             <w:fldChar w:fldCharType="begin"/>
-            <w:instrText xml:space="preserve"> PAGEREF _3zo29rqf12o4 \h </w:instrText>
+            <w:instrText xml:space="preserve"> PAGEREF _heading=h.44sinio \h </w:instrText>
             <w:fldChar w:fldCharType="separate"/>
           </w:r>
           <w:r>
@@ -1294,7 +1294,7 @@
               <w:color w:val="2f5496"/>
             </w:rPr>
           </w:pPr>
-          <w:hyperlink w:anchor="_qjige7ebgrzx">
+          <w:hyperlink w:anchor="_heading=h.2jxsxqh">
             <w:r>
               <w:rPr>
                 <w:color w:val="2f5496"/>
@@ -1312,7 +1312,7 @@
           </w:r>
           <w:r>
             <w:fldChar w:fldCharType="begin"/>
-            <w:instrText xml:space="preserve"> PAGEREF _qjige7ebgrzx \h </w:instrText>
+            <w:instrText xml:space="preserve"> PAGEREF _heading=h.2jxsxqh \h </w:instrText>
             <w:fldChar w:fldCharType="separate"/>
           </w:r>
           <w:r>
@@ -1342,7 +1342,7 @@
               <w:color w:val="2f5496"/>
             </w:rPr>
           </w:pPr>
-          <w:hyperlink w:anchor="_qoql4qlgguhy">
+          <w:hyperlink w:anchor="_heading=h.1y810tw">
             <w:r>
               <w:rPr>
                 <w:b w:val="1"/>
@@ -1362,7 +1362,7 @@
           </w:r>
           <w:r>
             <w:fldChar w:fldCharType="begin"/>
-            <w:instrText xml:space="preserve"> PAGEREF _qoql4qlgguhy \h </w:instrText>
+            <w:instrText xml:space="preserve"> PAGEREF _heading=h.1y810tw \h </w:instrText>
             <w:fldChar w:fldCharType="separate"/>
           </w:r>
           <w:r>
@@ -1393,7 +1393,7 @@
               <w:color w:val="2f5496"/>
             </w:rPr>
           </w:pPr>
-          <w:hyperlink w:anchor="_9kwnel2go6t1">
+          <w:hyperlink w:anchor="_heading=h.4i7ojhp">
             <w:r>
               <w:rPr>
                 <w:color w:val="2f5496"/>
@@ -1411,7 +1411,7 @@
           </w:r>
           <w:r>
             <w:fldChar w:fldCharType="begin"/>
-            <w:instrText xml:space="preserve"> PAGEREF _9kwnel2go6t1 \h </w:instrText>
+            <w:instrText xml:space="preserve"> PAGEREF _heading=h.4i7ojhp \h </w:instrText>
             <w:fldChar w:fldCharType="separate"/>
           </w:r>
           <w:r>
@@ -1441,7 +1441,7 @@
               <w:color w:val="2f5496"/>
             </w:rPr>
           </w:pPr>
-          <w:hyperlink w:anchor="_36i4o0ytg42u">
+          <w:hyperlink w:anchor="_heading=h.1ci93xb">
             <w:r>
               <w:rPr>
                 <w:b w:val="1"/>
@@ -1461,7 +1461,7 @@
           </w:r>
           <w:r>
             <w:fldChar w:fldCharType="begin"/>
-            <w:instrText xml:space="preserve"> PAGEREF _36i4o0ytg42u \h </w:instrText>
+            <w:instrText xml:space="preserve"> PAGEREF _heading=h.1ci93xb \h </w:instrText>
             <w:fldChar w:fldCharType="separate"/>
           </w:r>
           <w:r>
@@ -1492,7 +1492,7 @@
               <w:color w:val="2f5496"/>
             </w:rPr>
           </w:pPr>
-          <w:hyperlink w:anchor="_75t4n1lkrdni">
+          <w:hyperlink w:anchor="_heading=h.2grqrue">
             <w:r>
               <w:rPr>
                 <w:color w:val="2f5496"/>
@@ -1510,7 +1510,7 @@
           </w:r>
           <w:r>
             <w:fldChar w:fldCharType="begin"/>
-            <w:instrText xml:space="preserve"> PAGEREF _75t4n1lkrdni \h </w:instrText>
+            <w:instrText xml:space="preserve"> PAGEREF _heading=h.2grqrue \h </w:instrText>
             <w:fldChar w:fldCharType="separate"/>
           </w:r>
           <w:r>
@@ -1540,7 +1540,7 @@
               <w:color w:val="2f5496"/>
             </w:rPr>
           </w:pPr>
-          <w:hyperlink w:anchor="_grebaqo8rpvl">
+          <w:hyperlink w:anchor="_heading=h.3whwml4">
             <w:r>
               <w:rPr>
                 <w:color w:val="2f5496"/>
@@ -1558,7 +1558,7 @@
           </w:r>
           <w:r>
             <w:fldChar w:fldCharType="begin"/>
-            <w:instrText xml:space="preserve"> PAGEREF _grebaqo8rpvl \h </w:instrText>
+            <w:instrText xml:space="preserve"> PAGEREF _heading=h.3whwml4 \h </w:instrText>
             <w:fldChar w:fldCharType="separate"/>
           </w:r>
           <w:r>
@@ -1588,7 +1588,7 @@
               <w:color w:val="2f5496"/>
             </w:rPr>
           </w:pPr>
-          <w:hyperlink w:anchor="_fj59sr7aqo4u">
+          <w:hyperlink w:anchor="_heading=h.2bn6wsx">
             <w:r>
               <w:rPr>
                 <w:b w:val="1"/>
@@ -1608,7 +1608,7 @@
           </w:r>
           <w:r>
             <w:fldChar w:fldCharType="begin"/>
-            <w:instrText xml:space="preserve"> PAGEREF _fj59sr7aqo4u \h </w:instrText>
+            <w:instrText xml:space="preserve"> PAGEREF _heading=h.2bn6wsx \h </w:instrText>
             <w:fldChar w:fldCharType="separate"/>
           </w:r>
           <w:r>
@@ -1639,7 +1639,7 @@
               <w:color w:val="2f5496"/>
             </w:rPr>
           </w:pPr>
-          <w:hyperlink w:anchor="_5linf5xyoy2c">
+          <w:hyperlink w:anchor="_heading=h.vx1227">
             <w:r>
               <w:rPr>
                 <w:color w:val="2f5496"/>
@@ -1657,7 +1657,7 @@
           </w:r>
           <w:r>
             <w:fldChar w:fldCharType="begin"/>
-            <w:instrText xml:space="preserve"> PAGEREF _5linf5xyoy2c \h </w:instrText>
+            <w:instrText xml:space="preserve"> PAGEREF _heading=h.vx1227 \h </w:instrText>
             <w:fldChar w:fldCharType="separate"/>
           </w:r>
           <w:r>
@@ -1687,7 +1687,7 @@
               <w:color w:val="2f5496"/>
             </w:rPr>
           </w:pPr>
-          <w:hyperlink w:anchor="_3vnmp1nazsus">
+          <w:hyperlink w:anchor="_heading=h.qsh70q">
             <w:r>
               <w:rPr>
                 <w:color w:val="2f5496"/>
@@ -1705,7 +1705,7 @@
           </w:r>
           <w:r>
             <w:fldChar w:fldCharType="begin"/>
-            <w:instrText xml:space="preserve"> PAGEREF _3vnmp1nazsus \h </w:instrText>
+            <w:instrText xml:space="preserve"> PAGEREF _heading=h.qsh70q \h </w:instrText>
             <w:fldChar w:fldCharType="separate"/>
           </w:r>
           <w:r>
@@ -1735,7 +1735,7 @@
               <w:color w:val="2f5496"/>
             </w:rPr>
           </w:pPr>
-          <w:hyperlink w:anchor="_ybsht5myirvd">
+          <w:hyperlink w:anchor="_heading=h.3fwokq0">
             <w:r>
               <w:rPr>
                 <w:b w:val="1"/>
@@ -1755,7 +1755,7 @@
           </w:r>
           <w:r>
             <w:fldChar w:fldCharType="begin"/>
-            <w:instrText xml:space="preserve"> PAGEREF _ybsht5myirvd \h </w:instrText>
+            <w:instrText xml:space="preserve"> PAGEREF _heading=h.3fwokq0 \h </w:instrText>
             <w:fldChar w:fldCharType="separate"/>
           </w:r>
           <w:r>
@@ -1786,7 +1786,7 @@
               <w:color w:val="2f5496"/>
             </w:rPr>
           </w:pPr>
-          <w:hyperlink w:anchor="_djtydtguoq5t">
+          <w:hyperlink w:anchor="_heading=h.1v1yuxt">
             <w:r>
               <w:rPr>
                 <w:color w:val="2f5496"/>
@@ -1804,7 +1804,7 @@
           </w:r>
           <w:r>
             <w:fldChar w:fldCharType="begin"/>
-            <w:instrText xml:space="preserve"> PAGEREF _djtydtguoq5t \h </w:instrText>
+            <w:instrText xml:space="preserve"> PAGEREF _heading=h.1v1yuxt \h </w:instrText>
             <w:fldChar w:fldCharType="separate"/>
           </w:r>
           <w:r>
@@ -1834,7 +1834,7 @@
               <w:color w:val="2f5496"/>
             </w:rPr>
           </w:pPr>
-          <w:hyperlink w:anchor="_d1wi045ul329">
+          <w:hyperlink w:anchor="_heading=h.4f1mdlm">
             <w:r>
               <w:rPr>
                 <w:color w:val="2f5496"/>
@@ -1852,7 +1852,7 @@
           </w:r>
           <w:r>
             <w:fldChar w:fldCharType="begin"/>
-            <w:instrText xml:space="preserve"> PAGEREF _d1wi045ul329 \h </w:instrText>
+            <w:instrText xml:space="preserve"> PAGEREF _heading=h.4f1mdlm \h </w:instrText>
             <w:fldChar w:fldCharType="separate"/>
           </w:r>
           <w:r>
@@ -1882,7 +1882,7 @@
               <w:color w:val="2f5496"/>
             </w:rPr>
           </w:pPr>
-          <w:hyperlink w:anchor="_moaawlg7dflc">
+          <w:hyperlink w:anchor="_heading=h.2u6wntf">
             <w:r>
               <w:rPr>
                 <w:color w:val="2f5496"/>
@@ -1900,7 +1900,7 @@
           </w:r>
           <w:r>
             <w:fldChar w:fldCharType="begin"/>
-            <w:instrText xml:space="preserve"> PAGEREF _moaawlg7dflc \h </w:instrText>
+            <w:instrText xml:space="preserve"> PAGEREF _heading=h.2u6wntf \h </w:instrText>
             <w:fldChar w:fldCharType="separate"/>
           </w:r>
           <w:r>
@@ -1930,7 +1930,7 @@
               <w:color w:val="2f5496"/>
             </w:rPr>
           </w:pPr>
-          <w:hyperlink w:anchor="_9558twlb0f7r">
+          <w:hyperlink w:anchor="_heading=h.3as4poj">
             <w:r>
               <w:rPr>
                 <w:b w:val="1"/>
@@ -1950,7 +1950,7 @@
           </w:r>
           <w:r>
             <w:fldChar w:fldCharType="begin"/>
-            <w:instrText xml:space="preserve"> PAGEREF _9558twlb0f7r \h </w:instrText>
+            <w:instrText xml:space="preserve"> PAGEREF _heading=h.3as4poj \h </w:instrText>
             <w:fldChar w:fldCharType="separate"/>
           </w:r>
           <w:r>
@@ -1981,7 +1981,7 @@
               <w:color w:val="2f5496"/>
             </w:rPr>
           </w:pPr>
-          <w:hyperlink w:anchor="_56pyu7d5uqdq">
+          <w:hyperlink w:anchor="_heading=h.19c6y18">
             <w:r>
               <w:rPr>
                 <w:color w:val="2f5496"/>
@@ -1999,7 +1999,7 @@
           </w:r>
           <w:r>
             <w:fldChar w:fldCharType="begin"/>
-            <w:instrText xml:space="preserve"> PAGEREF _56pyu7d5uqdq \h </w:instrText>
+            <w:instrText xml:space="preserve"> PAGEREF _heading=h.19c6y18 \h </w:instrText>
             <w:fldChar w:fldCharType="separate"/>
           </w:r>
           <w:r>
@@ -2029,7 +2029,7 @@
               <w:color w:val="2f5496"/>
             </w:rPr>
           </w:pPr>
-          <w:hyperlink w:anchor="_gbeve4hl9395">
+          <w:hyperlink w:anchor="_heading=h.3tbugp1">
             <w:r>
               <w:rPr>
                 <w:color w:val="2f5496"/>
@@ -2047,7 +2047,7 @@
           </w:r>
           <w:r>
             <w:fldChar w:fldCharType="begin"/>
-            <w:instrText xml:space="preserve"> PAGEREF _gbeve4hl9395 \h </w:instrText>
+            <w:instrText xml:space="preserve"> PAGEREF _heading=h.3tbugp1 \h </w:instrText>
             <w:fldChar w:fldCharType="separate"/>
           </w:r>
           <w:r>
@@ -2077,7 +2077,7 @@
               <w:color w:val="2f5496"/>
             </w:rPr>
           </w:pPr>
-          <w:hyperlink w:anchor="_ogmb4p76ea">
+          <w:hyperlink w:anchor="_heading=h.1pxezwc">
             <w:r>
               <w:rPr>
                 <w:color w:val="2f5496"/>
@@ -2095,7 +2095,7 @@
           </w:r>
           <w:r>
             <w:fldChar w:fldCharType="begin"/>
-            <w:instrText xml:space="preserve"> PAGEREF _ogmb4p76ea \h </w:instrText>
+            <w:instrText xml:space="preserve"> PAGEREF _heading=h.1pxezwc \h </w:instrText>
             <w:fldChar w:fldCharType="separate"/>
           </w:r>
           <w:r>
@@ -2125,7 +2125,7 @@
               <w:color w:val="2f5496"/>
             </w:rPr>
           </w:pPr>
-          <w:hyperlink w:anchor="_3kxprhysyvdr">
+          <w:hyperlink w:anchor="_heading=h.49x2ik5">
             <w:r>
               <w:rPr>
                 <w:b w:val="1"/>
@@ -2145,7 +2145,7 @@
           </w:r>
           <w:r>
             <w:fldChar w:fldCharType="begin"/>
-            <w:instrText xml:space="preserve"> PAGEREF _3kxprhysyvdr \h </w:instrText>
+            <w:instrText xml:space="preserve"> PAGEREF _heading=h.49x2ik5 \h </w:instrText>
             <w:fldChar w:fldCharType="separate"/>
           </w:r>
           <w:r>
@@ -2176,7 +2176,7 @@
               <w:color w:val="2f5496"/>
             </w:rPr>
           </w:pPr>
-          <w:hyperlink w:anchor="_f903w6p9acpp">
+          <w:hyperlink w:anchor="_heading=h.28h4qwu">
             <w:r>
               <w:rPr>
                 <w:color w:val="2f5496"/>
@@ -2194,7 +2194,7 @@
           </w:r>
           <w:r>
             <w:fldChar w:fldCharType="begin"/>
-            <w:instrText xml:space="preserve"> PAGEREF _f903w6p9acpp \h </w:instrText>
+            <w:instrText xml:space="preserve"> PAGEREF _heading=h.28h4qwu \h </w:instrText>
             <w:fldChar w:fldCharType="separate"/>
           </w:r>
           <w:r>
@@ -2224,7 +2224,7 @@
               <w:color w:val="2f5496"/>
             </w:rPr>
           </w:pPr>
-          <w:hyperlink w:anchor="_kfdk4qkehb9v">
+          <w:hyperlink w:anchor="_heading=h.2p2csry">
             <w:r>
               <w:rPr>
                 <w:color w:val="2f5496"/>
@@ -2242,7 +2242,7 @@
           </w:r>
           <w:r>
             <w:fldChar w:fldCharType="begin"/>
-            <w:instrText xml:space="preserve"> PAGEREF _kfdk4qkehb9v \h </w:instrText>
+            <w:instrText xml:space="preserve"> PAGEREF _heading=h.2p2csry \h </w:instrText>
             <w:fldChar w:fldCharType="separate"/>
           </w:r>
           <w:r>
@@ -2272,7 +2272,7 @@
               <w:color w:val="2f5496"/>
             </w:rPr>
           </w:pPr>
-          <w:hyperlink w:anchor="_bjsqany7kybq">
+          <w:hyperlink w:anchor="_heading=h.147n2zr">
             <w:r>
               <w:rPr>
                 <w:b w:val="1"/>
@@ -2292,7 +2292,7 @@
           </w:r>
           <w:r>
             <w:fldChar w:fldCharType="begin"/>
-            <w:instrText xml:space="preserve"> PAGEREF _bjsqany7kybq \h </w:instrText>
+            <w:instrText xml:space="preserve"> PAGEREF _heading=h.147n2zr \h </w:instrText>
             <w:fldChar w:fldCharType="separate"/>
           </w:r>
           <w:r>
@@ -2323,7 +2323,7 @@
               <w:color w:val="2f5496"/>
             </w:rPr>
           </w:pPr>
-          <w:hyperlink w:anchor="_8qivdoub5mcb">
+          <w:hyperlink w:anchor="_heading=h.nmf14n">
             <w:r>
               <w:rPr>
                 <w:color w:val="2f5496"/>
@@ -2341,7 +2341,7 @@
           </w:r>
           <w:r>
             <w:fldChar w:fldCharType="begin"/>
-            <w:instrText xml:space="preserve"> PAGEREF _8qivdoub5mcb \h </w:instrText>
+            <w:instrText xml:space="preserve"> PAGEREF _heading=h.nmf14n \h </w:instrText>
             <w:fldChar w:fldCharType="separate"/>
           </w:r>
           <w:r>
@@ -2371,7 +2371,7 @@
               <w:color w:val="2f5496"/>
             </w:rPr>
           </w:pPr>
-          <w:hyperlink w:anchor="_imp69snejumw">
+          <w:hyperlink w:anchor="_heading=h.3o7alnk">
             <w:r>
               <w:rPr>
                 <w:color w:val="2f5496"/>
@@ -2389,7 +2389,7 @@
           </w:r>
           <w:r>
             <w:fldChar w:fldCharType="begin"/>
-            <w:instrText xml:space="preserve"> PAGEREF _imp69snejumw \h </w:instrText>
+            <w:instrText xml:space="preserve"> PAGEREF _heading=h.3o7alnk \h </w:instrText>
             <w:fldChar w:fldCharType="separate"/>
           </w:r>
           <w:r>
@@ -2461,7 +2461,7 @@
         <w:ind w:left="720" w:hanging="360"/>
         <w:rPr/>
       </w:pPr>
-      <w:bookmarkStart w:colFirst="0" w:colLast="0" w:name="_9ayqaq6t2fev" w:id="3"/>
+      <w:bookmarkStart w:colFirst="0" w:colLast="0" w:name="_heading=h.3znysh7" w:id="3"/>
       <w:bookmarkEnd w:id="3"/>
       <w:r>
         <w:rPr>
@@ -2523,7 +2523,7 @@
           <wp:inline distB="114300" distT="114300" distL="114300" distR="114300">
             <wp:extent cx="5731200" cy="3835400"/>
             <wp:effectExtent b="0" l="0" r="0" t="0"/>
-            <wp:docPr id="1" name="image2.jpg"/>
+            <wp:docPr id="3" name="image2.jpg"/>
             <a:graphic>
               <a:graphicData uri="http://schemas.openxmlformats.org/drawingml/2006/picture">
                 <pic:pic>
@@ -2532,7 +2532,7 @@
                     <pic:cNvPicPr preferRelativeResize="0"/>
                   </pic:nvPicPr>
                   <pic:blipFill>
-                    <a:blip r:embed="rId6"/>
+                    <a:blip r:embed="rId7"/>
                     <a:srcRect b="0" l="0" r="0" t="0"/>
                     <a:stretch>
                       <a:fillRect/>
@@ -2584,7 +2584,7 @@
         <w:ind w:left="720" w:hanging="360"/>
         <w:rPr/>
       </w:pPr>
-      <w:bookmarkStart w:colFirst="0" w:colLast="0" w:name="_j119qeog4g21" w:id="4"/>
+      <w:bookmarkStart w:colFirst="0" w:colLast="0" w:name="_heading=h.2et92p0" w:id="4"/>
       <w:bookmarkEnd w:id="4"/>
       <w:r>
         <w:rPr>
@@ -2605,7 +2605,7 @@
         <w:ind w:left="1440" w:hanging="360"/>
         <w:rPr/>
       </w:pPr>
-      <w:bookmarkStart w:colFirst="0" w:colLast="0" w:name="_iyrxn6ghxk8s" w:id="5"/>
+      <w:bookmarkStart w:colFirst="0" w:colLast="0" w:name="_heading=h.tyjcwt" w:id="5"/>
       <w:bookmarkEnd w:id="5"/>
       <w:r>
         <w:rPr>
@@ -2637,6 +2637,7 @@
           <w:numId w:val="1"/>
         </w:numPr>
         <w:ind w:left="2880" w:hanging="360"/>
+        <w:rPr/>
       </w:pPr>
       <w:r>
         <w:rPr>
@@ -2652,6 +2653,7 @@
           <w:numId w:val="1"/>
         </w:numPr>
         <w:ind w:left="2880" w:hanging="360"/>
+        <w:rPr/>
       </w:pPr>
       <w:r>
         <w:rPr>
@@ -2667,6 +2669,7 @@
           <w:numId w:val="1"/>
         </w:numPr>
         <w:ind w:left="2880" w:hanging="360"/>
+        <w:rPr/>
       </w:pPr>
       <w:r>
         <w:rPr>
@@ -2698,6 +2701,7 @@
           <w:numId w:val="1"/>
         </w:numPr>
         <w:ind w:left="2880" w:hanging="360"/>
+        <w:rPr/>
       </w:pPr>
       <w:r>
         <w:rPr>
@@ -2713,6 +2717,7 @@
           <w:numId w:val="1"/>
         </w:numPr>
         <w:ind w:left="2880" w:hanging="360"/>
+        <w:rPr/>
       </w:pPr>
       <w:r>
         <w:rPr>
@@ -2728,6 +2733,7 @@
           <w:numId w:val="1"/>
         </w:numPr>
         <w:ind w:left="2880" w:hanging="360"/>
+        <w:rPr/>
       </w:pPr>
       <w:r>
         <w:rPr>
@@ -2743,6 +2749,7 @@
           <w:numId w:val="1"/>
         </w:numPr>
         <w:ind w:left="2880" w:hanging="360"/>
+        <w:rPr/>
       </w:pPr>
       <w:r>
         <w:rPr>
@@ -2763,7 +2770,7 @@
         <w:ind w:left="1440" w:hanging="360"/>
         <w:rPr/>
       </w:pPr>
-      <w:bookmarkStart w:colFirst="0" w:colLast="0" w:name="_994kemyvm66m" w:id="6"/>
+      <w:bookmarkStart w:colFirst="0" w:colLast="0" w:name="_heading=h.3dy6vkm" w:id="6"/>
       <w:bookmarkEnd w:id="6"/>
       <w:r>
         <w:rPr>
@@ -2798,7 +2805,7 @@
           <w:szCs w:val="28"/>
         </w:rPr>
       </w:pPr>
-      <w:bookmarkStart w:colFirst="0" w:colLast="0" w:name="_asnnfp83c5sw" w:id="7"/>
+      <w:bookmarkStart w:colFirst="0" w:colLast="0" w:name="_heading=h.1t3h5sf" w:id="7"/>
       <w:bookmarkEnd w:id="7"/>
       <w:r>
         <w:rPr>
@@ -2807,11 +2814,6 @@
           <w:rtl w:val="0"/>
         </w:rPr>
         <w:t xml:space="preserve">Narrative</w:t>
-      </w:r>
-      <w:r>
-        <w:rPr>
-          <w:rtl w:val="0"/>
-        </w:rPr>
       </w:r>
     </w:p>
     <w:p>
@@ -2836,7 +2838,7 @@
           <w:szCs w:val="36"/>
         </w:rPr>
       </w:pPr>
-      <w:bookmarkStart w:colFirst="0" w:colLast="0" w:name="_8j2j91wc4i3c" w:id="8"/>
+      <w:bookmarkStart w:colFirst="0" w:colLast="0" w:name="_heading=h.4d34og8" w:id="8"/>
       <w:bookmarkEnd w:id="8"/>
       <w:r>
         <w:br w:type="page"/>
@@ -2859,7 +2861,7 @@
         <w:ind w:left="720" w:hanging="360"/>
         <w:rPr/>
       </w:pPr>
-      <w:bookmarkStart w:colFirst="0" w:colLast="0" w:name="_5tnhvglbkl35" w:id="9"/>
+      <w:bookmarkStart w:colFirst="0" w:colLast="0" w:name="_heading=h.2s8eyo1" w:id="9"/>
       <w:bookmarkEnd w:id="9"/>
       <w:r>
         <w:rPr>
@@ -2880,7 +2882,7 @@
         <w:ind w:left="1440" w:hanging="360"/>
         <w:rPr/>
       </w:pPr>
-      <w:bookmarkStart w:colFirst="0" w:colLast="0" w:name="_uk9rf2vfz63n" w:id="10"/>
+      <w:bookmarkStart w:colFirst="0" w:colLast="0" w:name="_heading=h.17dp8vu" w:id="10"/>
       <w:bookmarkEnd w:id="10"/>
       <w:r>
         <w:rPr>
@@ -2985,7 +2987,7 @@
         <w:ind w:left="1440" w:hanging="360"/>
         <w:rPr/>
       </w:pPr>
-      <w:bookmarkStart w:colFirst="0" w:colLast="0" w:name="_3uijwn2thkny" w:id="11"/>
+      <w:bookmarkStart w:colFirst="0" w:colLast="0" w:name="_heading=h.3rdcrjn" w:id="11"/>
       <w:bookmarkEnd w:id="11"/>
       <w:r>
         <w:rPr>
@@ -3128,6 +3130,11 @@
         </w:rPr>
         <w:t xml:space="preserve">Restrictions:</w:t>
       </w:r>
+      <w:r>
+        <w:rPr>
+          <w:rtl w:val="0"/>
+        </w:rPr>
+      </w:r>
     </w:p>
     <w:p>
       <w:pPr>
@@ -3152,6 +3159,7 @@
           <w:numId w:val="1"/>
         </w:numPr>
         <w:ind w:left="2880" w:hanging="360"/>
+        <w:rPr/>
       </w:pPr>
       <w:r>
         <w:rPr>
@@ -3167,6 +3175,7 @@
           <w:numId w:val="1"/>
         </w:numPr>
         <w:ind w:left="2880" w:hanging="360"/>
+        <w:rPr/>
       </w:pPr>
       <w:r>
         <w:rPr>
@@ -3182,6 +3191,7 @@
           <w:numId w:val="1"/>
         </w:numPr>
         <w:ind w:left="2880" w:hanging="360"/>
+        <w:rPr/>
       </w:pPr>
       <w:r>
         <w:rPr>
@@ -3213,6 +3223,7 @@
           <w:numId w:val="1"/>
         </w:numPr>
         <w:ind w:left="2880" w:hanging="360"/>
+        <w:rPr/>
       </w:pPr>
       <w:r>
         <w:rPr>
@@ -3250,7 +3261,7 @@
         <w:ind w:left="720" w:hanging="360"/>
         <w:rPr/>
       </w:pPr>
-      <w:bookmarkStart w:colFirst="0" w:colLast="0" w:name="_f78py555jl65" w:id="12"/>
+      <w:bookmarkStart w:colFirst="0" w:colLast="0" w:name="_heading=h.26in1rg" w:id="12"/>
       <w:bookmarkEnd w:id="12"/>
       <w:r>
         <w:rPr>
@@ -3271,7 +3282,7 @@
         <w:ind w:left="1440" w:hanging="360"/>
         <w:rPr/>
       </w:pPr>
-      <w:bookmarkStart w:colFirst="0" w:colLast="0" w:name="_a2fqc8p84xpo" w:id="13"/>
+      <w:bookmarkStart w:colFirst="0" w:colLast="0" w:name="_heading=h.lnxbz9" w:id="13"/>
       <w:bookmarkEnd w:id="13"/>
       <w:r>
         <w:rPr>
@@ -3372,8 +3383,6 @@
         <w:ind w:left="1440" w:hanging="360"/>
         <w:rPr/>
       </w:pPr>
-      <w:bookmarkStart w:colFirst="0" w:colLast="0" w:name="_a2fqc8p84xpo" w:id="13"/>
-      <w:bookmarkEnd w:id="13"/>
       <w:r>
         <w:rPr>
           <w:rtl w:val="0"/>
@@ -3404,6 +3413,7 @@
           <w:numId w:val="1"/>
         </w:numPr>
         <w:ind w:left="2880" w:hanging="360"/>
+        <w:rPr/>
       </w:pPr>
       <w:r>
         <w:rPr>
@@ -3419,12 +3429,13 @@
           <w:numId w:val="1"/>
         </w:numPr>
         <w:ind w:left="2880" w:hanging="360"/>
-      </w:pPr>
-      <w:r>
-        <w:rPr>
-          <w:rtl w:val="0"/>
-        </w:rPr>
-        <w:t xml:space="preserve">2 Links: Normal with one gap.</w:t>
+        <w:rPr/>
+      </w:pPr>
+      <w:r>
+        <w:rPr>
+          <w:rtl w:val="0"/>
+        </w:rPr>
+        <w:t xml:space="preserve">OneGap: Normal with one gap.</w:t>
       </w:r>
     </w:p>
     <w:p>
@@ -3434,12 +3445,13 @@
           <w:numId w:val="1"/>
         </w:numPr>
         <w:ind w:left="2880" w:hanging="360"/>
-      </w:pPr>
-      <w:r>
-        <w:rPr>
-          <w:rtl w:val="0"/>
-        </w:rPr>
-        <w:t xml:space="preserve">1 Link: has one section link.</w:t>
+        <w:rPr/>
+      </w:pPr>
+      <w:r>
+        <w:rPr>
+          <w:rtl w:val="0"/>
+        </w:rPr>
+        <w:t xml:space="preserve">TwoGaps: Normal with two gaps.</w:t>
       </w:r>
     </w:p>
     <w:p>
@@ -3449,102 +3461,13 @@
           <w:numId w:val="1"/>
         </w:numPr>
         <w:ind w:left="2880" w:hanging="360"/>
-      </w:pPr>
-      <w:r>
-        <w:rPr>
-          <w:rtl w:val="0"/>
-        </w:rPr>
-        <w:t xml:space="preserve">Gap: A big gap in the middle.</w:t>
-      </w:r>
-    </w:p>
-    <w:p>
-      <w:pPr>
-        <w:numPr>
-          <w:ilvl w:val="3"/>
-          <w:numId w:val="1"/>
-        </w:numPr>
-        <w:ind w:left="2880" w:hanging="360"/>
-      </w:pPr>
-      <w:r>
-        <w:rPr>
-          <w:rtl w:val="0"/>
-        </w:rPr>
-        <w:t xml:space="preserve">1 Obstacle: Normal with one Obstacle.</w:t>
-      </w:r>
-    </w:p>
-    <w:p>
-      <w:pPr>
-        <w:numPr>
-          <w:ilvl w:val="3"/>
-          <w:numId w:val="1"/>
-        </w:numPr>
-        <w:ind w:left="2880" w:hanging="360"/>
-      </w:pPr>
-      <w:r>
-        <w:rPr>
-          <w:rtl w:val="0"/>
-        </w:rPr>
-        <w:t xml:space="preserve">2 Obstacle: Normal with 2 Obstacle.</w:t>
-      </w:r>
-    </w:p>
-    <w:p>
-      <w:pPr>
-        <w:numPr>
-          <w:ilvl w:val="3"/>
-          <w:numId w:val="1"/>
-        </w:numPr>
-        <w:ind w:left="2880" w:hanging="360"/>
-      </w:pPr>
-      <w:r>
-        <w:rPr>
-          <w:rtl w:val="0"/>
-        </w:rPr>
-        <w:t xml:space="preserve">All Obstacles: Normal with Obstacles on all lanes.</w:t>
-      </w:r>
-    </w:p>
-    <w:p>
-      <w:pPr>
-        <w:numPr>
-          <w:ilvl w:val="3"/>
-          <w:numId w:val="1"/>
-        </w:numPr>
-        <w:ind w:left="2880" w:hanging="360"/>
-      </w:pPr>
-      <w:r>
-        <w:rPr>
-          <w:rtl w:val="0"/>
-        </w:rPr>
-        <w:t xml:space="preserve">2 Links and 1 Obstacle.</w:t>
-      </w:r>
-    </w:p>
-    <w:p>
-      <w:pPr>
-        <w:numPr>
-          <w:ilvl w:val="3"/>
-          <w:numId w:val="1"/>
-        </w:numPr>
-        <w:ind w:left="2880" w:hanging="360"/>
-      </w:pPr>
-      <w:r>
-        <w:rPr>
-          <w:rtl w:val="0"/>
-        </w:rPr>
-        <w:t xml:space="preserve">1 Link and 1 Obstacle.</w:t>
-      </w:r>
-    </w:p>
-    <w:p>
-      <w:pPr>
-        <w:numPr>
-          <w:ilvl w:val="3"/>
-          <w:numId w:val="1"/>
-        </w:numPr>
-        <w:ind w:left="2880" w:hanging="360"/>
-      </w:pPr>
-      <w:r>
-        <w:rPr>
-          <w:rtl w:val="0"/>
-        </w:rPr>
-        <w:t xml:space="preserve">2 Links and 2 Obstacles.</w:t>
+        <w:rPr/>
+      </w:pPr>
+      <w:r>
+        <w:rPr>
+          <w:rtl w:val="0"/>
+        </w:rPr>
+        <w:t xml:space="preserve">SmallWideGap: A big gap in the middle.</w:t>
       </w:r>
     </w:p>
     <w:p>
@@ -3562,8 +3485,6 @@
           <w:szCs w:val="28"/>
         </w:rPr>
       </w:pPr>
-      <w:bookmarkStart w:colFirst="0" w:colLast="0" w:name="_a2fqc8p84xpo" w:id="13"/>
-      <w:bookmarkEnd w:id="13"/>
       <w:r>
         <w:rPr>
           <w:sz w:val="28"/>
@@ -3581,7 +3502,255 @@
     <w:p>
       <w:pPr>
         <w:widowControl w:val="0"/>
-        <w:ind w:left="720" w:firstLine="720"/>
+        <w:numPr>
+          <w:ilvl w:val="2"/>
+          <w:numId w:val="1"/>
+        </w:numPr>
+        <w:ind w:left="2160" w:hanging="360"/>
+        <w:rPr>
+          <w:b w:val="0"/>
+        </w:rPr>
+      </w:pPr>
+      <w:r>
+        <w:rPr>
+          <w:rtl w:val="0"/>
+        </w:rPr>
+        <w:t xml:space="preserve">Platforms’ types are assigned a probability of selection.</w:t>
+      </w:r>
+    </w:p>
+    <w:p>
+      <w:pPr>
+        <w:widowControl w:val="0"/>
+        <w:numPr>
+          <w:ilvl w:val="2"/>
+          <w:numId w:val="1"/>
+        </w:numPr>
+        <w:ind w:left="2160" w:hanging="360"/>
+        <w:rPr>
+          <w:b w:val="0"/>
+        </w:rPr>
+      </w:pPr>
+      <w:r>
+        <w:rPr>
+          <w:rtl w:val="0"/>
+        </w:rPr>
+        <w:t xml:space="preserve">Obstacles can be spawned with an assigned probability of spawn for each platform type</w:t>
+      </w:r>
+    </w:p>
+    <w:p>
+      <w:pPr>
+        <w:widowControl w:val="0"/>
+        <w:numPr>
+          <w:ilvl w:val="2"/>
+          <w:numId w:val="1"/>
+        </w:numPr>
+        <w:ind w:left="2160" w:hanging="360"/>
+        <w:rPr>
+          <w:b w:val="0"/>
+        </w:rPr>
+      </w:pPr>
+      <w:r>
+        <w:rPr>
+          <w:rtl w:val="0"/>
+        </w:rPr>
+        <w:t xml:space="preserve">Coins can be spawned with an assigned probability of spawn for each platform type.</w:t>
+      </w:r>
+    </w:p>
+    <w:p>
+      <w:pPr>
+        <w:widowControl w:val="0"/>
+        <w:numPr>
+          <w:ilvl w:val="2"/>
+          <w:numId w:val="1"/>
+        </w:numPr>
+        <w:ind w:left="2160" w:hanging="360"/>
+        <w:rPr>
+          <w:u w:val="none"/>
+        </w:rPr>
+      </w:pPr>
+      <w:r>
+        <w:rPr>
+          <w:rtl w:val="0"/>
+        </w:rPr>
+        <w:t xml:space="preserve">Lanes’ positions are assigned in each Platform blueprint.</w:t>
+      </w:r>
+    </w:p>
+    <w:p>
+      <w:pPr>
+        <w:widowControl w:val="0"/>
+        <w:numPr>
+          <w:ilvl w:val="2"/>
+          <w:numId w:val="1"/>
+        </w:numPr>
+        <w:ind w:left="2160" w:hanging="360"/>
+        <w:rPr>
+          <w:u w:val="none"/>
+        </w:rPr>
+      </w:pPr>
+      <w:r>
+        <w:rPr>
+          <w:rtl w:val="0"/>
+        </w:rPr>
+        <w:t xml:space="preserve">Platforms’ spawn probability is set in the GameController blueprint.</w:t>
+      </w:r>
+    </w:p>
+    <w:p>
+      <w:pPr>
+        <w:widowControl w:val="0"/>
+        <w:numPr>
+          <w:ilvl w:val="2"/>
+          <w:numId w:val="1"/>
+        </w:numPr>
+        <w:ind w:left="2160" w:hanging="360"/>
+        <w:rPr>
+          <w:u w:val="none"/>
+        </w:rPr>
+      </w:pPr>
+      <w:r>
+        <w:rPr>
+          <w:rtl w:val="0"/>
+        </w:rPr>
+        <w:t xml:space="preserve">The probability of each platform’s obstacles and coins are assigned in the platform’s blueprint.</w:t>
+      </w:r>
+    </w:p>
+    <w:p>
+      <w:pPr>
+        <w:widowControl w:val="0"/>
+        <w:numPr>
+          <w:ilvl w:val="2"/>
+          <w:numId w:val="1"/>
+        </w:numPr>
+        <w:ind w:left="2160" w:hanging="360"/>
+        <w:rPr>
+          <w:u w:val="none"/>
+        </w:rPr>
+      </w:pPr>
+      <w:r>
+        <w:rPr>
+          <w:rtl w:val="0"/>
+        </w:rPr>
+        <w:t xml:space="preserve">Platforms can rotate according to a probability set in the blueprint of the platform.</w:t>
+      </w:r>
+    </w:p>
+    <w:p>
+      <w:pPr>
+        <w:widowControl w:val="0"/>
+        <w:numPr>
+          <w:ilvl w:val="2"/>
+          <w:numId w:val="1"/>
+        </w:numPr>
+        <w:ind w:left="2160" w:hanging="360"/>
+        <w:rPr>
+          <w:u w:val="none"/>
+        </w:rPr>
+      </w:pPr>
+      <w:r>
+        <w:rPr>
+          <w:rtl w:val="0"/>
+        </w:rPr>
+        <w:t xml:space="preserve">If a platform is to be rotated, the lanes’ numbers will have to be adjusted accordingly.</w:t>
+      </w:r>
+    </w:p>
+    <w:p>
+      <w:pPr>
+        <w:widowControl w:val="0"/>
+        <w:ind w:left="0" w:firstLine="0"/>
+        <w:rPr/>
+      </w:pPr>
+      <w:r>
+        <w:br w:type="page"/>
+      </w:r>
+      <w:r>
+        <w:rPr>
+          <w:rtl w:val="0"/>
+        </w:rPr>
+      </w:r>
+    </w:p>
+    <w:p>
+      <w:pPr>
+        <w:pStyle w:val="Heading1"/>
+        <w:widowControl w:val="0"/>
+        <w:numPr>
+          <w:ilvl w:val="0"/>
+          <w:numId w:val="1"/>
+        </w:numPr>
+        <w:spacing w:after="0" w:line="240" w:lineRule="auto"/>
+        <w:ind w:left="720" w:hanging="360"/>
+        <w:rPr/>
+      </w:pPr>
+      <w:bookmarkStart w:colFirst="0" w:colLast="0" w:name="_heading=h.35nkun2" w:id="14"/>
+      <w:bookmarkEnd w:id="14"/>
+      <w:r>
+        <w:rPr>
+          <w:rtl w:val="0"/>
+        </w:rPr>
+        <w:t xml:space="preserve">Art</w:t>
+      </w:r>
+    </w:p>
+    <w:p>
+      <w:pPr>
+        <w:pStyle w:val="Heading2"/>
+        <w:widowControl w:val="0"/>
+        <w:numPr>
+          <w:ilvl w:val="1"/>
+          <w:numId w:val="1"/>
+        </w:numPr>
+        <w:spacing w:after="0" w:line="240" w:lineRule="auto"/>
+        <w:ind w:left="1440" w:hanging="360"/>
+        <w:rPr/>
+      </w:pPr>
+      <w:bookmarkStart w:colFirst="0" w:colLast="0" w:name="_heading=h.1ksv4uv" w:id="15"/>
+      <w:bookmarkEnd w:id="15"/>
+      <w:r>
+        <w:rPr>
+          <w:rtl w:val="0"/>
+        </w:rPr>
+        <w:t xml:space="preserve">Short Description</w:t>
+      </w:r>
+    </w:p>
+    <w:p>
+      <w:pPr>
+        <w:numPr>
+          <w:ilvl w:val="2"/>
+          <w:numId w:val="1"/>
+        </w:numPr>
+        <w:ind w:left="2160" w:hanging="360"/>
+        <w:rPr/>
+      </w:pPr>
+      <w:r>
+        <w:rPr>
+          <w:rtl w:val="0"/>
+        </w:rPr>
+        <w:t xml:space="preserve">Going for the simplistic cartoonish style for now, but will only use Off-the-shelf assets.</w:t>
+      </w:r>
+    </w:p>
+    <w:p>
+      <w:pPr>
+        <w:pStyle w:val="Heading2"/>
+        <w:widowControl w:val="0"/>
+        <w:numPr>
+          <w:ilvl w:val="1"/>
+          <w:numId w:val="1"/>
+        </w:numPr>
+        <w:spacing w:after="0" w:line="240" w:lineRule="auto"/>
+        <w:ind w:left="1440" w:hanging="360"/>
+        <w:rPr>
+          <w:sz w:val="28"/>
+          <w:szCs w:val="28"/>
+        </w:rPr>
+      </w:pPr>
+      <w:r>
+        <w:rPr>
+          <w:sz w:val="28"/>
+          <w:szCs w:val="28"/>
+          <w:rtl w:val="0"/>
+        </w:rPr>
+        <w:t xml:space="preserve">Art Bible</w:t>
+      </w:r>
+    </w:p>
+    <w:p>
+      <w:pPr>
+        <w:ind w:left="1440" w:firstLine="0"/>
         <w:rPr>
           <w:sz w:val="36"/>
           <w:szCs w:val="36"/>
@@ -3589,10 +3758,6 @@
       </w:pPr>
       <w:r>
         <w:rPr>
-          <w:b w:val="0"/>
-          <w:color w:val="000000"/>
-          <w:sz w:val="24"/>
-          <w:szCs w:val="24"/>
           <w:rtl w:val="0"/>
         </w:rPr>
         <w:t xml:space="preserve">None.</w:t>
@@ -3618,13 +3783,13 @@
         <w:ind w:left="720" w:hanging="360"/>
         <w:rPr/>
       </w:pPr>
-      <w:bookmarkStart w:colFirst="0" w:colLast="0" w:name="_oipvk6x60hut" w:id="14"/>
-      <w:bookmarkEnd w:id="14"/>
-      <w:r>
-        <w:rPr>
-          <w:rtl w:val="0"/>
-        </w:rPr>
-        <w:t xml:space="preserve">Art</w:t>
+      <w:bookmarkStart w:colFirst="0" w:colLast="0" w:name="_heading=h.44sinio" w:id="16"/>
+      <w:bookmarkEnd w:id="16"/>
+      <w:r>
+        <w:rPr>
+          <w:rtl w:val="0"/>
+        </w:rPr>
+        <w:t xml:space="preserve">UI</w:t>
       </w:r>
     </w:p>
     <w:p>
@@ -3637,15 +3802,20 @@
         </w:numPr>
         <w:spacing w:after="0" w:line="240" w:lineRule="auto"/>
         <w:ind w:left="1440" w:hanging="360"/>
-        <w:rPr/>
-      </w:pPr>
-      <w:bookmarkStart w:colFirst="0" w:colLast="0" w:name="_wnhhgowht2fc" w:id="15"/>
-      <w:bookmarkEnd w:id="15"/>
-      <w:r>
-        <w:rPr>
-          <w:rtl w:val="0"/>
-        </w:rPr>
-        <w:t xml:space="preserve">Short Description</w:t>
+        <w:rPr>
+          <w:sz w:val="28"/>
+          <w:szCs w:val="28"/>
+        </w:rPr>
+      </w:pPr>
+      <w:bookmarkStart w:colFirst="0" w:colLast="0" w:name="_heading=h.2jxsxqh" w:id="17"/>
+      <w:bookmarkEnd w:id="17"/>
+      <w:r>
+        <w:rPr>
+          <w:sz w:val="28"/>
+          <w:szCs w:val="28"/>
+          <w:rtl w:val="0"/>
+        </w:rPr>
+        <w:t xml:space="preserve">Specification</w:t>
       </w:r>
     </w:p>
     <w:p>
@@ -3655,12 +3825,155 @@
           <w:numId w:val="1"/>
         </w:numPr>
         <w:ind w:left="2160" w:hanging="360"/>
-      </w:pPr>
-      <w:r>
-        <w:rPr>
-          <w:rtl w:val="0"/>
-        </w:rPr>
-        <w:t xml:space="preserve">Going for the simplistic cartoonish style for now, but will only use Off-the-shelf assets.</w:t>
+        <w:rPr/>
+      </w:pPr>
+      <w:r>
+        <w:rPr>
+          <w:rtl w:val="0"/>
+        </w:rPr>
+        <w:t xml:space="preserve">In-game HUD:</w:t>
+      </w:r>
+    </w:p>
+    <w:p>
+      <w:pPr>
+        <w:numPr>
+          <w:ilvl w:val="3"/>
+          <w:numId w:val="1"/>
+        </w:numPr>
+        <w:ind w:left="2880" w:hanging="360"/>
+        <w:rPr/>
+      </w:pPr>
+      <w:r>
+        <w:rPr>
+          <w:rtl w:val="0"/>
+        </w:rPr>
+        <w:t xml:space="preserve">Germs (coins) collected counter.</w:t>
+      </w:r>
+    </w:p>
+    <w:p>
+      <w:pPr>
+        <w:numPr>
+          <w:ilvl w:val="3"/>
+          <w:numId w:val="1"/>
+        </w:numPr>
+        <w:ind w:left="2880" w:hanging="360"/>
+        <w:rPr/>
+      </w:pPr>
+      <w:r>
+        <w:rPr>
+          <w:rtl w:val="0"/>
+        </w:rPr>
+        <w:t xml:space="preserve">Lives remaining counter.</w:t>
+      </w:r>
+    </w:p>
+    <w:p>
+      <w:pPr>
+        <w:numPr>
+          <w:ilvl w:val="3"/>
+          <w:numId w:val="1"/>
+        </w:numPr>
+        <w:ind w:left="2880" w:hanging="360"/>
+        <w:rPr/>
+      </w:pPr>
+      <w:r>
+        <w:rPr>
+          <w:rtl w:val="0"/>
+        </w:rPr>
+        <w:t xml:space="preserve">Distance to target (Virus) meter.</w:t>
+      </w:r>
+    </w:p>
+    <w:p>
+      <w:pPr>
+        <w:numPr>
+          <w:ilvl w:val="3"/>
+          <w:numId w:val="1"/>
+        </w:numPr>
+        <w:ind w:left="2880" w:hanging="360"/>
+        <w:rPr/>
+      </w:pPr>
+      <w:r>
+        <w:rPr>
+          <w:rtl w:val="0"/>
+        </w:rPr>
+        <w:t xml:space="preserve">Targets (Viruses) catched counter.</w:t>
+      </w:r>
+    </w:p>
+    <w:p>
+      <w:pPr>
+        <w:numPr>
+          <w:ilvl w:val="3"/>
+          <w:numId w:val="1"/>
+        </w:numPr>
+        <w:ind w:left="2880" w:hanging="360"/>
+        <w:rPr/>
+      </w:pPr>
+      <w:r>
+        <w:rPr>
+          <w:rtl w:val="0"/>
+        </w:rPr>
+        <w:t xml:space="preserve">Special Ability (Power Up) fillup.</w:t>
+      </w:r>
+    </w:p>
+    <w:p>
+      <w:pPr>
+        <w:numPr>
+          <w:ilvl w:val="3"/>
+          <w:numId w:val="1"/>
+        </w:numPr>
+        <w:ind w:left="2880" w:hanging="360"/>
+        <w:rPr/>
+      </w:pPr>
+      <w:r>
+        <w:rPr>
+          <w:rtl w:val="0"/>
+        </w:rPr>
+        <w:t xml:space="preserve">Pause button.</w:t>
+      </w:r>
+    </w:p>
+    <w:p>
+      <w:pPr>
+        <w:numPr>
+          <w:ilvl w:val="2"/>
+          <w:numId w:val="1"/>
+        </w:numPr>
+        <w:ind w:left="2160" w:hanging="360"/>
+        <w:rPr>
+          <w:u w:val="none"/>
+        </w:rPr>
+      </w:pPr>
+      <w:r>
+        <w:rPr>
+          <w:rtl w:val="0"/>
+        </w:rPr>
+        <w:t xml:space="preserve">Main Menu:</w:t>
+      </w:r>
+      <w:r>
+        <w:rPr>
+          <w:rtl w:val="0"/>
+        </w:rPr>
+      </w:r>
+    </w:p>
+    <w:p>
+      <w:pPr>
+        <w:numPr>
+          <w:ilvl w:val="3"/>
+          <w:numId w:val="1"/>
+        </w:numPr>
+        <w:ind w:left="2880" w:hanging="360"/>
+        <w:rPr>
+          <w:u w:val="none"/>
+        </w:rPr>
+      </w:pPr>
+      <w:r>
+        <w:rPr>
+          <w:rtl w:val="0"/>
+        </w:rPr>
+        <w:t xml:space="preserve">TBD.</w:t>
+      </w:r>
+      <w:r>
+        <w:rPr>
+          <w:rtl w:val="0"/>
+        </w:rPr>
       </w:r>
     </w:p>
     <w:p>
@@ -3678,267 +3991,18 @@
           <w:szCs w:val="28"/>
         </w:rPr>
       </w:pPr>
-      <w:bookmarkStart w:colFirst="0" w:colLast="0" w:name="_wnhhgowht2fc" w:id="15"/>
-      <w:bookmarkEnd w:id="15"/>
-      <w:r>
-        <w:rPr>
-          <w:sz w:val="28"/>
-          <w:szCs w:val="28"/>
-          <w:rtl w:val="0"/>
-        </w:rPr>
-        <w:t xml:space="preserve">Art Bible</w:t>
-      </w:r>
-      <w:r>
-        <w:rPr>
-          <w:rtl w:val="0"/>
-        </w:rPr>
-      </w:r>
-    </w:p>
-    <w:p>
-      <w:pPr>
-        <w:ind w:left="1440" w:firstLine="0"/>
-        <w:rPr>
-          <w:sz w:val="36"/>
-          <w:szCs w:val="36"/>
-        </w:rPr>
-      </w:pPr>
-      <w:r>
-        <w:rPr>
-          <w:rtl w:val="0"/>
-        </w:rPr>
-        <w:t xml:space="preserve">None.</w:t>
-      </w:r>
-      <w:r>
-        <w:br w:type="page"/>
-      </w:r>
-      <w:r>
-        <w:rPr>
-          <w:rtl w:val="0"/>
-        </w:rPr>
-      </w:r>
-    </w:p>
-    <w:p>
-      <w:pPr>
-        <w:pStyle w:val="Heading1"/>
-        <w:widowControl w:val="0"/>
-        <w:numPr>
-          <w:ilvl w:val="0"/>
-          <w:numId w:val="1"/>
-        </w:numPr>
-        <w:spacing w:after="0" w:line="240" w:lineRule="auto"/>
-        <w:ind w:left="720" w:hanging="360"/>
-        <w:rPr/>
-      </w:pPr>
-      <w:bookmarkStart w:colFirst="0" w:colLast="0" w:name="_3zo29rqf12o4" w:id="16"/>
-      <w:bookmarkEnd w:id="16"/>
-      <w:r>
-        <w:rPr>
-          <w:rtl w:val="0"/>
-        </w:rPr>
-        <w:t xml:space="preserve">UI</w:t>
-      </w:r>
-    </w:p>
-    <w:p>
-      <w:pPr>
-        <w:pStyle w:val="Heading2"/>
-        <w:widowControl w:val="0"/>
-        <w:numPr>
-          <w:ilvl w:val="1"/>
-          <w:numId w:val="1"/>
-        </w:numPr>
-        <w:spacing w:after="0" w:line="240" w:lineRule="auto"/>
-        <w:ind w:left="1440" w:hanging="360"/>
-        <w:rPr>
-          <w:sz w:val="28"/>
-          <w:szCs w:val="28"/>
-        </w:rPr>
-      </w:pPr>
-      <w:bookmarkStart w:colFirst="0" w:colLast="0" w:name="_qjige7ebgrzx" w:id="17"/>
-      <w:bookmarkEnd w:id="17"/>
-      <w:r>
-        <w:rPr>
-          <w:sz w:val="28"/>
-          <w:szCs w:val="28"/>
-          <w:rtl w:val="0"/>
-        </w:rPr>
-        <w:t xml:space="preserve">Specification</w:t>
-      </w:r>
-    </w:p>
-    <w:p>
-      <w:pPr>
-        <w:numPr>
-          <w:ilvl w:val="2"/>
-          <w:numId w:val="1"/>
-        </w:numPr>
-        <w:ind w:left="2160" w:hanging="360"/>
-        <w:rPr/>
-      </w:pPr>
-      <w:r>
-        <w:rPr>
-          <w:rtl w:val="0"/>
-        </w:rPr>
-        <w:t xml:space="preserve">In-game HUD:</w:t>
-      </w:r>
-    </w:p>
-    <w:p>
-      <w:pPr>
-        <w:numPr>
-          <w:ilvl w:val="3"/>
-          <w:numId w:val="1"/>
-        </w:numPr>
-        <w:ind w:left="2880" w:hanging="360"/>
-      </w:pPr>
-      <w:r>
-        <w:rPr>
-          <w:rtl w:val="0"/>
-        </w:rPr>
-        <w:t xml:space="preserve">Germs (coins) collected counter.</w:t>
-      </w:r>
-    </w:p>
-    <w:p>
-      <w:pPr>
-        <w:numPr>
-          <w:ilvl w:val="3"/>
-          <w:numId w:val="1"/>
-        </w:numPr>
-        <w:ind w:left="2880" w:hanging="360"/>
-      </w:pPr>
-      <w:r>
-        <w:rPr>
-          <w:rtl w:val="0"/>
-        </w:rPr>
-        <w:t xml:space="preserve">Lives remaining counter.</w:t>
-      </w:r>
-    </w:p>
-    <w:p>
-      <w:pPr>
-        <w:numPr>
-          <w:ilvl w:val="3"/>
-          <w:numId w:val="1"/>
-        </w:numPr>
-        <w:ind w:left="2880" w:hanging="360"/>
-      </w:pPr>
-      <w:r>
-        <w:rPr>
-          <w:rtl w:val="0"/>
-        </w:rPr>
-        <w:t xml:space="preserve">Distance to target (Virus) meter.</w:t>
-      </w:r>
-    </w:p>
-    <w:p>
-      <w:pPr>
-        <w:numPr>
-          <w:ilvl w:val="3"/>
-          <w:numId w:val="1"/>
-        </w:numPr>
-        <w:ind w:left="2880" w:hanging="360"/>
-      </w:pPr>
-      <w:r>
-        <w:rPr>
-          <w:rtl w:val="0"/>
-        </w:rPr>
-        <w:t xml:space="preserve">Targets (Viruses) catched counter.</w:t>
-      </w:r>
-    </w:p>
-    <w:p>
-      <w:pPr>
-        <w:numPr>
-          <w:ilvl w:val="3"/>
-          <w:numId w:val="1"/>
-        </w:numPr>
-        <w:ind w:left="2880" w:hanging="360"/>
-      </w:pPr>
-      <w:r>
-        <w:rPr>
-          <w:rtl w:val="0"/>
-        </w:rPr>
-        <w:t xml:space="preserve">Special Ability (Power Up) fillup.</w:t>
-      </w:r>
-    </w:p>
-    <w:p>
-      <w:pPr>
-        <w:numPr>
-          <w:ilvl w:val="3"/>
-          <w:numId w:val="1"/>
-        </w:numPr>
-        <w:ind w:left="2880" w:hanging="360"/>
-      </w:pPr>
-      <w:r>
-        <w:rPr>
-          <w:rtl w:val="0"/>
-        </w:rPr>
-        <w:t xml:space="preserve">Pause button.</w:t>
-      </w:r>
-    </w:p>
-    <w:p>
-      <w:pPr>
-        <w:numPr>
-          <w:ilvl w:val="2"/>
-          <w:numId w:val="1"/>
-        </w:numPr>
-        <w:ind w:left="2160" w:hanging="360"/>
-        <w:rPr>
-          <w:u w:val="none"/>
-        </w:rPr>
-      </w:pPr>
-      <w:r>
-        <w:rPr>
-          <w:rtl w:val="0"/>
-        </w:rPr>
-        <w:t xml:space="preserve">Main Menu:</w:t>
-      </w:r>
-    </w:p>
-    <w:p>
-      <w:pPr>
-        <w:numPr>
-          <w:ilvl w:val="3"/>
-          <w:numId w:val="1"/>
-        </w:numPr>
-        <w:ind w:left="2880" w:hanging="360"/>
-        <w:rPr>
-          <w:u w:val="none"/>
-        </w:rPr>
-      </w:pPr>
-      <w:r>
-        <w:rPr>
-          <w:rtl w:val="0"/>
-        </w:rPr>
-        <w:t xml:space="preserve">TBD.</w:t>
-      </w:r>
-      <w:r>
-        <w:rPr>
-          <w:rtl w:val="0"/>
-        </w:rPr>
-      </w:r>
-    </w:p>
-    <w:p>
-      <w:pPr>
-        <w:pStyle w:val="Heading2"/>
-        <w:widowControl w:val="0"/>
-        <w:numPr>
-          <w:ilvl w:val="1"/>
-          <w:numId w:val="1"/>
-        </w:numPr>
-        <w:spacing w:after="0" w:line="240" w:lineRule="auto"/>
-        <w:ind w:left="1440" w:hanging="360"/>
-        <w:rPr>
-          <w:sz w:val="28"/>
-          <w:szCs w:val="28"/>
-        </w:rPr>
-      </w:pPr>
-      <w:bookmarkStart w:colFirst="0" w:colLast="0" w:name="_d13hsfmiybd8" w:id="18"/>
+      <w:bookmarkStart w:colFirst="0" w:colLast="0" w:name="_heading=h.z337ya" w:id="18"/>
       <w:bookmarkEnd w:id="18"/>
       <w:r>
         <w:rPr>
           <w:rtl w:val="0"/>
         </w:rPr>
-        <w:t xml:space="preserve">UI Concept </w:t>
-      </w:r>
-      <w:r>
-        <w:rPr>
-          <w:rtl w:val="0"/>
-        </w:rPr>
-        <w:t xml:space="preserve">Sketch</w:t>
+        <w:t xml:space="preserve">UI Concept Sketch</w:t>
+      </w:r>
+      <w:r>
+        <w:rPr>
+          <w:rtl w:val="0"/>
+        </w:rPr>
       </w:r>
     </w:p>
     <w:p>
@@ -3952,7 +4016,7 @@
           <w:szCs w:val="36"/>
         </w:rPr>
       </w:pPr>
-      <w:bookmarkStart w:colFirst="0" w:colLast="0" w:name="_7zua0lsbcqpd" w:id="19"/>
+      <w:bookmarkStart w:colFirst="0" w:colLast="0" w:name="_heading=h.3j2qqm3" w:id="19"/>
       <w:bookmarkEnd w:id="19"/>
       <w:r>
         <w:rPr>
@@ -3963,7 +4027,7 @@
           <wp:inline distB="114300" distT="114300" distL="114300" distR="114300">
             <wp:extent cx="4340610" cy="3799836"/>
             <wp:effectExtent b="0" l="0" r="0" t="0"/>
-            <wp:docPr id="2" name="image1.jpg"/>
+            <wp:docPr id="4" name="image1.jpg"/>
             <a:graphic>
               <a:graphicData uri="http://schemas.openxmlformats.org/drawingml/2006/picture">
                 <pic:pic>
@@ -3972,7 +4036,7 @@
                     <pic:cNvPicPr preferRelativeResize="0"/>
                   </pic:nvPicPr>
                   <pic:blipFill>
-                    <a:blip r:embed="rId7"/>
+                    <a:blip r:embed="rId8"/>
                     <a:srcRect b="0" l="0" r="0" t="0"/>
                     <a:stretch>
                       <a:fillRect/>
@@ -4013,7 +4077,7 @@
         <w:ind w:left="720" w:hanging="360"/>
         <w:rPr/>
       </w:pPr>
-      <w:bookmarkStart w:colFirst="0" w:colLast="0" w:name="_qoql4qlgguhy" w:id="20"/>
+      <w:bookmarkStart w:colFirst="0" w:colLast="0" w:name="_heading=h.1y810tw" w:id="20"/>
       <w:bookmarkEnd w:id="20"/>
       <w:r>
         <w:rPr>
@@ -4037,7 +4101,7 @@
           <w:szCs w:val="28"/>
         </w:rPr>
       </w:pPr>
-      <w:bookmarkStart w:colFirst="0" w:colLast="0" w:name="_9kwnel2go6t1" w:id="21"/>
+      <w:bookmarkStart w:colFirst="0" w:colLast="0" w:name="_heading=h.4i7ojhp" w:id="21"/>
       <w:bookmarkEnd w:id="21"/>
       <w:r>
         <w:rPr>
@@ -4047,11 +4111,6 @@
         </w:rPr>
         <w:t xml:space="preserve">Specification</w:t>
       </w:r>
-      <w:r>
-        <w:rPr>
-          <w:rtl w:val="0"/>
-        </w:rPr>
-      </w:r>
     </w:p>
     <w:p>
       <w:pPr>
@@ -4076,6 +4135,7 @@
           <w:numId w:val="1"/>
         </w:numPr>
         <w:ind w:left="2880" w:hanging="360"/>
+        <w:rPr/>
       </w:pPr>
       <w:r>
         <w:rPr>
@@ -4091,6 +4151,7 @@
           <w:numId w:val="1"/>
         </w:numPr>
         <w:ind w:left="2880" w:hanging="360"/>
+        <w:rPr/>
       </w:pPr>
       <w:r>
         <w:rPr>
@@ -4106,6 +4167,7 @@
           <w:numId w:val="1"/>
         </w:numPr>
         <w:ind w:left="2880" w:hanging="360"/>
+        <w:rPr/>
       </w:pPr>
       <w:r>
         <w:rPr>
@@ -4121,6 +4183,7 @@
           <w:numId w:val="1"/>
         </w:numPr>
         <w:ind w:left="2880" w:hanging="360"/>
+        <w:rPr/>
       </w:pPr>
       <w:r>
         <w:rPr>
@@ -4146,6 +4209,11 @@
         </w:rPr>
         <w:t xml:space="preserve">Main Menu:</w:t>
       </w:r>
+      <w:r>
+        <w:rPr>
+          <w:rtl w:val="0"/>
+        </w:rPr>
+      </w:r>
     </w:p>
     <w:p>
       <w:pPr>
@@ -4154,6 +4222,7 @@
           <w:numId w:val="1"/>
         </w:numPr>
         <w:ind w:left="2880" w:hanging="360"/>
+        <w:rPr/>
       </w:pPr>
       <w:r>
         <w:rPr>
@@ -4173,7 +4242,7 @@
           <w:szCs w:val="36"/>
         </w:rPr>
       </w:pPr>
-      <w:bookmarkStart w:colFirst="0" w:colLast="0" w:name="_jeiv53qwgio9" w:id="22"/>
+      <w:bookmarkStart w:colFirst="0" w:colLast="0" w:name="_heading=h.2xcytpi" w:id="22"/>
       <w:bookmarkEnd w:id="22"/>
       <w:r>
         <w:br w:type="page"/>
@@ -4196,7 +4265,7 @@
         <w:ind w:left="720" w:hanging="360"/>
         <w:rPr/>
       </w:pPr>
-      <w:bookmarkStart w:colFirst="0" w:colLast="0" w:name="_36i4o0ytg42u" w:id="23"/>
+      <w:bookmarkStart w:colFirst="0" w:colLast="0" w:name="_heading=h.1ci93xb" w:id="23"/>
       <w:bookmarkEnd w:id="23"/>
       <w:r>
         <w:rPr>
@@ -4217,7 +4286,7 @@
         <w:ind w:left="1440" w:hanging="360"/>
         <w:rPr/>
       </w:pPr>
-      <w:bookmarkStart w:colFirst="0" w:colLast="0" w:name="_grebaqo8rpvl" w:id="24"/>
+      <w:bookmarkStart w:colFirst="0" w:colLast="0" w:name="_heading=h.3whwml4" w:id="24"/>
       <w:bookmarkEnd w:id="24"/>
       <w:r>
         <w:rPr>
@@ -4257,8 +4326,6 @@
           <w:szCs w:val="28"/>
         </w:rPr>
       </w:pPr>
-      <w:bookmarkStart w:colFirst="0" w:colLast="0" w:name="_grebaqo8rpvl" w:id="24"/>
-      <w:bookmarkEnd w:id="24"/>
       <w:r>
         <w:rPr>
           <w:sz w:val="28"/>
@@ -4267,11 +4334,6 @@
         </w:rPr>
         <w:t xml:space="preserve">Audio Design Document</w:t>
       </w:r>
-      <w:r>
-        <w:rPr>
-          <w:rtl w:val="0"/>
-        </w:rPr>
-      </w:r>
     </w:p>
     <w:p>
       <w:pPr>
@@ -4308,7 +4370,7 @@
         <w:ind w:left="720" w:hanging="360"/>
         <w:rPr/>
       </w:pPr>
-      <w:bookmarkStart w:colFirst="0" w:colLast="0" w:name="_fj59sr7aqo4u" w:id="25"/>
+      <w:bookmarkStart w:colFirst="0" w:colLast="0" w:name="_heading=h.2bn6wsx" w:id="25"/>
       <w:bookmarkEnd w:id="25"/>
       <w:r>
         <w:rPr>
@@ -4329,7 +4391,7 @@
         <w:ind w:left="1440" w:hanging="360"/>
         <w:rPr/>
       </w:pPr>
-      <w:bookmarkStart w:colFirst="0" w:colLast="0" w:name="_3vnmp1nazsus" w:id="26"/>
+      <w:bookmarkStart w:colFirst="0" w:colLast="0" w:name="_heading=h.qsh70q" w:id="26"/>
       <w:bookmarkEnd w:id="26"/>
       <w:r>
         <w:rPr>
@@ -4345,6 +4407,7 @@
           <w:numId w:val="1"/>
         </w:numPr>
         <w:ind w:left="2160" w:hanging="360"/>
+        <w:rPr/>
       </w:pPr>
       <w:r>
         <w:rPr>
@@ -4360,6 +4423,7 @@
           <w:numId w:val="1"/>
         </w:numPr>
         <w:ind w:left="2160" w:hanging="360"/>
+        <w:rPr/>
       </w:pPr>
       <w:r>
         <w:rPr>
@@ -4383,8 +4447,6 @@
           <w:szCs w:val="28"/>
         </w:rPr>
       </w:pPr>
-      <w:bookmarkStart w:colFirst="0" w:colLast="0" w:name="_3vnmp1nazsus" w:id="26"/>
-      <w:bookmarkEnd w:id="26"/>
       <w:r>
         <w:rPr>
           <w:sz w:val="28"/>
@@ -4401,6 +4463,7 @@
           <w:numId w:val="1"/>
         </w:numPr>
         <w:ind w:left="2160" w:hanging="360"/>
+        <w:rPr/>
       </w:pPr>
       <w:r>
         <w:rPr>
@@ -4416,6 +4479,7 @@
           <w:numId w:val="1"/>
         </w:numPr>
         <w:ind w:left="2160" w:hanging="360"/>
+        <w:rPr/>
       </w:pPr>
       <w:r>
         <w:rPr>
@@ -4444,7 +4508,7 @@
         <w:ind w:left="720" w:hanging="360"/>
         <w:rPr/>
       </w:pPr>
-      <w:bookmarkStart w:colFirst="0" w:colLast="0" w:name="_9558twlb0f7r" w:id="27"/>
+      <w:bookmarkStart w:colFirst="0" w:colLast="0" w:name="_heading=h.3as4poj" w:id="27"/>
       <w:bookmarkEnd w:id="27"/>
       <w:r>
         <w:rPr>
@@ -4465,7 +4529,7 @@
         <w:ind w:left="1440" w:hanging="360"/>
         <w:rPr/>
       </w:pPr>
-      <w:bookmarkStart w:colFirst="0" w:colLast="0" w:name="_ogmb4p76ea" w:id="28"/>
+      <w:bookmarkStart w:colFirst="0" w:colLast="0" w:name="_heading=h.1pxezwc" w:id="28"/>
       <w:bookmarkEnd w:id="28"/>
       <w:r>
         <w:rPr>
@@ -4486,8 +4550,6 @@
         <w:ind w:left="1440" w:hanging="360"/>
         <w:rPr/>
       </w:pPr>
-      <w:bookmarkStart w:colFirst="0" w:colLast="0" w:name="_ogmb4p76ea" w:id="28"/>
-      <w:bookmarkEnd w:id="28"/>
       <w:r>
         <w:rPr>
           <w:rtl w:val="0"/>
@@ -4510,8 +4572,6 @@
           <w:szCs w:val="28"/>
         </w:rPr>
       </w:pPr>
-      <w:bookmarkStart w:colFirst="0" w:colLast="0" w:name="_ogmb4p76ea" w:id="28"/>
-      <w:bookmarkEnd w:id="28"/>
       <w:r>
         <w:rPr>
           <w:sz w:val="28"/>
@@ -4541,7 +4601,7 @@
         <w:ind w:left="720" w:hanging="360"/>
         <w:rPr/>
       </w:pPr>
-      <w:bookmarkStart w:colFirst="0" w:colLast="0" w:name="_3kxprhysyvdr" w:id="29"/>
+      <w:bookmarkStart w:colFirst="0" w:colLast="0" w:name="_heading=h.49x2ik5" w:id="29"/>
       <w:bookmarkEnd w:id="29"/>
       <w:r>
         <w:rPr>
@@ -4562,7 +4622,7 @@
         <w:ind w:left="1440" w:hanging="360"/>
         <w:rPr/>
       </w:pPr>
-      <w:bookmarkStart w:colFirst="0" w:colLast="0" w:name="_kfdk4qkehb9v" w:id="30"/>
+      <w:bookmarkStart w:colFirst="0" w:colLast="0" w:name="_heading=h.2p2csry" w:id="30"/>
       <w:bookmarkEnd w:id="30"/>
       <w:r>
         <w:rPr>
@@ -4586,8 +4646,6 @@
           <w:szCs w:val="28"/>
         </w:rPr>
       </w:pPr>
-      <w:bookmarkStart w:colFirst="0" w:colLast="0" w:name="_kfdk4qkehb9v" w:id="30"/>
-      <w:bookmarkEnd w:id="30"/>
       <w:r>
         <w:rPr>
           <w:sz w:val="28"/>
@@ -4617,7 +4675,7 @@
         <w:ind w:left="720" w:hanging="360"/>
         <w:rPr/>
       </w:pPr>
-      <w:bookmarkStart w:colFirst="0" w:colLast="0" w:name="_bjsqany7kybq" w:id="31"/>
+      <w:bookmarkStart w:colFirst="0" w:colLast="0" w:name="_heading=h.147n2zr" w:id="31"/>
       <w:bookmarkEnd w:id="31"/>
       <w:r>
         <w:rPr>
@@ -4638,7 +4696,7 @@
         <w:ind w:left="1440" w:hanging="360"/>
         <w:rPr/>
       </w:pPr>
-      <w:bookmarkStart w:colFirst="0" w:colLast="0" w:name="_imp69snejumw" w:id="32"/>
+      <w:bookmarkStart w:colFirst="0" w:colLast="0" w:name="_heading=h.3o7alnk" w:id="32"/>
       <w:bookmarkEnd w:id="32"/>
       <w:r>
         <w:rPr>
@@ -4654,6 +4712,7 @@
           <w:numId w:val="1"/>
         </w:numPr>
         <w:ind w:left="2160" w:hanging="360"/>
+        <w:rPr/>
       </w:pPr>
       <w:r>
         <w:rPr>
@@ -4679,6 +4738,11 @@
         </w:rPr>
         <w:t xml:space="preserve">Features.</w:t>
       </w:r>
+      <w:r>
+        <w:rPr>
+          <w:rtl w:val="0"/>
+        </w:rPr>
+      </w:r>
     </w:p>
     <w:p>
       <w:pPr>
@@ -4697,6 +4761,11 @@
         </w:rPr>
         <w:t xml:space="preserve">Bugs.</w:t>
       </w:r>
+      <w:r>
+        <w:rPr>
+          <w:rtl w:val="0"/>
+        </w:rPr>
+      </w:r>
     </w:p>
     <w:p>
       <w:pPr>
@@ -4714,6 +4783,11 @@
           <w:rtl w:val="0"/>
         </w:rPr>
         <w:t xml:space="preserve">The boards are available under the Git project. </w:t>
+      </w:r>
+      <w:r>
+        <w:rPr>
+          <w:rtl w:val="0"/>
+        </w:rPr>
       </w:r>
     </w:p>
     <w:p>
@@ -4728,8 +4802,6 @@
         <w:ind w:left="1440" w:hanging="360"/>
         <w:rPr/>
       </w:pPr>
-      <w:bookmarkStart w:colFirst="0" w:colLast="0" w:name="_imp69snejumw" w:id="32"/>
-      <w:bookmarkEnd w:id="32"/>
       <w:r>
         <w:rPr>
           <w:rtl w:val="0"/>
@@ -4744,6 +4816,7 @@
           <w:numId w:val="1"/>
         </w:numPr>
         <w:ind w:left="2160" w:hanging="360"/>
+        <w:rPr/>
       </w:pPr>
       <w:r>
         <w:rPr>
@@ -4789,10 +4862,10 @@
       </w:r>
     </w:p>
     <w:sectPr>
-      <w:headerReference r:id="rId8" w:type="default"/>
-      <w:headerReference r:id="rId9" w:type="first"/>
-      <w:footerReference r:id="rId10" w:type="default"/>
-      <w:footerReference r:id="rId11" w:type="first"/>
+      <w:headerReference r:id="rId9" w:type="default"/>
+      <w:headerReference r:id="rId10" w:type="first"/>
+      <w:footerReference r:id="rId11" w:type="default"/>
+      <w:footerReference r:id="rId12" w:type="first"/>
       <w:pgSz w:h="16839" w:w="11907" w:orient="portrait"/>
       <w:pgMar w:bottom="1440" w:top="1440" w:left="1440" w:right="1440" w:header="720" w:footer="720"/>
       <w:pgNumType w:start="1"/>
@@ -4806,16 +4879,8 @@
 <w:ftr xmlns:mc="http://schemas.openxmlformats.org/markup-compatibility/2006" xmlns:o="urn:schemas-microsoft-com:office:office" xmlns:r="http://schemas.openxmlformats.org/officeDocument/2006/relationships" xmlns:m="http://schemas.openxmlformats.org/officeDocument/2006/math" xmlns:v="urn:schemas-microsoft-com:vml" xmlns:wp="http://schemas.openxmlformats.org/drawingml/2006/wordprocessingDrawing" xmlns:w10="urn:schemas-microsoft-com:office:word" xmlns:w="http://schemas.openxmlformats.org/wordprocessingml/2006/main" xmlns:wne="http://schemas.microsoft.com/office/word/2006/wordml" xmlns:sl="http://schemas.openxmlformats.org/schemaLibrary/2006/main" xmlns:a="http://schemas.openxmlformats.org/drawingml/2006/main" xmlns:pic="http://schemas.openxmlformats.org/drawingml/2006/picture" xmlns:c="http://schemas.openxmlformats.org/drawingml/2006/chart" xmlns:lc="http://schemas.openxmlformats.org/drawingml/2006/lockedCanvas" xmlns:dgm="http://schemas.openxmlformats.org/drawingml/2006/diagram" xmlns:wps="http://schemas.microsoft.com/office/word/2010/wordprocessingShape" xmlns:wpg="http://schemas.microsoft.com/office/word/2010/wordprocessingGroup" xmlns:w14="http://schemas.microsoft.com/office/word/2010/wordml" xmlns:w15="http://schemas.microsoft.com/office/word/2012/wordml">
   <w:p>
     <w:pPr>
-      <w:jc w:val="right"/>
       <w:rPr/>
     </w:pPr>
-    <w:r>
-      <w:rPr/>
-      <w:fldChar w:fldCharType="begin"/>
-      <w:instrText xml:space="preserve">PAGE</w:instrText>
-      <w:fldChar w:fldCharType="separate"/>
-      <w:fldChar w:fldCharType="end"/>
-    </w:r>
     <w:r>
       <w:rPr>
         <w:rtl w:val="0"/>
@@ -4829,8 +4894,16 @@
 <w:ftr xmlns:mc="http://schemas.openxmlformats.org/markup-compatibility/2006" xmlns:o="urn:schemas-microsoft-com:office:office" xmlns:r="http://schemas.openxmlformats.org/officeDocument/2006/relationships" xmlns:m="http://schemas.openxmlformats.org/officeDocument/2006/math" xmlns:v="urn:schemas-microsoft-com:vml" xmlns:wp="http://schemas.openxmlformats.org/drawingml/2006/wordprocessingDrawing" xmlns:w10="urn:schemas-microsoft-com:office:word" xmlns:w="http://schemas.openxmlformats.org/wordprocessingml/2006/main" xmlns:wne="http://schemas.microsoft.com/office/word/2006/wordml" xmlns:sl="http://schemas.openxmlformats.org/schemaLibrary/2006/main" xmlns:a="http://schemas.openxmlformats.org/drawingml/2006/main" xmlns:pic="http://schemas.openxmlformats.org/drawingml/2006/picture" xmlns:c="http://schemas.openxmlformats.org/drawingml/2006/chart" xmlns:lc="http://schemas.openxmlformats.org/drawingml/2006/lockedCanvas" xmlns:dgm="http://schemas.openxmlformats.org/drawingml/2006/diagram" xmlns:wps="http://schemas.microsoft.com/office/word/2010/wordprocessingShape" xmlns:wpg="http://schemas.microsoft.com/office/word/2010/wordprocessingGroup" xmlns:w14="http://schemas.microsoft.com/office/word/2010/wordml" xmlns:w15="http://schemas.microsoft.com/office/word/2012/wordml">
   <w:p>
     <w:pPr>
+      <w:jc w:val="right"/>
       <w:rPr/>
     </w:pPr>
+    <w:r>
+      <w:rPr/>
+      <w:fldChar w:fldCharType="begin"/>
+      <w:instrText xml:space="preserve">PAGE</w:instrText>
+      <w:fldChar w:fldCharType="separate"/>
+      <w:fldChar w:fldCharType="end"/>
+    </w:r>
     <w:r>
       <w:rPr>
         <w:rtl w:val="0"/>
@@ -5124,6 +5197,137 @@
       <w:b w:val="1"/>
       <w:sz w:val="56"/>
       <w:szCs w:val="56"/>
+    </w:rPr>
+  </w:style>
+  <w:style w:type="paragraph" w:styleId="Normal" w:default="1">
+    <w:name w:val="normal"/>
+  </w:style>
+  <w:style w:type="table" w:styleId="TableNormal" w:default="1">
+    <w:name w:val="Table Normal"/>
+  </w:style>
+  <w:style w:type="paragraph" w:styleId="Heading1">
+    <w:name w:val="heading 1"/>
+    <w:basedOn w:val="Normal"/>
+    <w:next w:val="Normal"/>
+    <w:pPr>
+      <w:keepNext w:val="1"/>
+      <w:keepLines w:val="1"/>
+      <w:spacing w:after="0" w:line="240" w:lineRule="auto"/>
+      <w:ind w:left="720" w:hanging="360"/>
+    </w:pPr>
+    <w:rPr>
+      <w:b w:val="1"/>
+      <w:color w:val="2f5496"/>
+      <w:sz w:val="36"/>
+      <w:szCs w:val="36"/>
+    </w:rPr>
+  </w:style>
+  <w:style w:type="paragraph" w:styleId="Heading2">
+    <w:name w:val="heading 2"/>
+    <w:basedOn w:val="Normal"/>
+    <w:next w:val="Normal"/>
+    <w:pPr>
+      <w:keepNext w:val="1"/>
+      <w:keepLines w:val="1"/>
+      <w:spacing w:after="0" w:line="240" w:lineRule="auto"/>
+      <w:ind w:left="1440" w:hanging="360"/>
+    </w:pPr>
+    <w:rPr>
+      <w:b w:val="1"/>
+      <w:color w:val="2f5496"/>
+      <w:sz w:val="28"/>
+      <w:szCs w:val="28"/>
+    </w:rPr>
+  </w:style>
+  <w:style w:type="paragraph" w:styleId="Heading3">
+    <w:name w:val="heading 3"/>
+    <w:basedOn w:val="Normal"/>
+    <w:next w:val="Normal"/>
+    <w:pPr>
+      <w:keepNext w:val="1"/>
+      <w:keepLines w:val="1"/>
+      <w:spacing w:after="80" w:before="280" w:lineRule="auto"/>
+    </w:pPr>
+    <w:rPr>
+      <w:b w:val="1"/>
+      <w:sz w:val="28"/>
+      <w:szCs w:val="28"/>
+    </w:rPr>
+  </w:style>
+  <w:style w:type="paragraph" w:styleId="Heading4">
+    <w:name w:val="heading 4"/>
+    <w:basedOn w:val="Normal"/>
+    <w:next w:val="Normal"/>
+    <w:pPr>
+      <w:keepNext w:val="1"/>
+      <w:keepLines w:val="1"/>
+      <w:spacing w:after="40" w:before="240" w:lineRule="auto"/>
+    </w:pPr>
+    <w:rPr>
+      <w:b w:val="1"/>
+      <w:sz w:val="24"/>
+      <w:szCs w:val="24"/>
+    </w:rPr>
+  </w:style>
+  <w:style w:type="paragraph" w:styleId="Heading5">
+    <w:name w:val="heading 5"/>
+    <w:basedOn w:val="Normal"/>
+    <w:next w:val="Normal"/>
+    <w:pPr>
+      <w:keepNext w:val="1"/>
+      <w:keepLines w:val="1"/>
+      <w:spacing w:after="40" w:before="220" w:lineRule="auto"/>
+    </w:pPr>
+    <w:rPr>
+      <w:b w:val="1"/>
+      <w:sz w:val="22"/>
+      <w:szCs w:val="22"/>
+    </w:rPr>
+  </w:style>
+  <w:style w:type="paragraph" w:styleId="Heading6">
+    <w:name w:val="heading 6"/>
+    <w:basedOn w:val="Normal"/>
+    <w:next w:val="Normal"/>
+    <w:pPr>
+      <w:keepNext w:val="1"/>
+      <w:keepLines w:val="1"/>
+      <w:spacing w:after="40" w:before="200" w:lineRule="auto"/>
+    </w:pPr>
+    <w:rPr>
+      <w:b w:val="1"/>
+      <w:sz w:val="20"/>
+      <w:szCs w:val="20"/>
+    </w:rPr>
+  </w:style>
+  <w:style w:type="paragraph" w:styleId="Title">
+    <w:name w:val="Title"/>
+    <w:basedOn w:val="Normal"/>
+    <w:next w:val="Normal"/>
+    <w:pPr>
+      <w:spacing w:after="0" w:line="240" w:lineRule="auto"/>
+      <w:jc w:val="center"/>
+    </w:pPr>
+    <w:rPr>
+      <w:b w:val="1"/>
+      <w:sz w:val="56"/>
+      <w:szCs w:val="56"/>
+    </w:rPr>
+  </w:style>
+  <w:style w:type="paragraph" w:styleId="Subtitle">
+    <w:name w:val="Subtitle"/>
+    <w:basedOn w:val="Normal"/>
+    <w:next w:val="Normal"/>
+    <w:pPr>
+      <w:keepNext w:val="1"/>
+      <w:keepLines w:val="1"/>
+      <w:spacing w:after="80" w:before="360" w:lineRule="auto"/>
+    </w:pPr>
+    <w:rPr>
+      <w:rFonts w:ascii="Georgia" w:cs="Georgia" w:eastAsia="Georgia" w:hAnsi="Georgia"/>
+      <w:i w:val="1"/>
+      <w:color w:val="666666"/>
+      <w:sz w:val="48"/>
+      <w:szCs w:val="48"/>
     </w:rPr>
   </w:style>
   <w:style w:type="paragraph" w:styleId="Subtitle">
@@ -5464,4 +5668,19 @@
   </a:objectDefaults>
   <a:extraClrSchemeLst/>
 </a:theme>
+</file>
+
+<file path=customXML/item1.xml><?xml version="1.0" encoding="utf-8"?>
+<go:gDocsCustomXmlDataStorage xmlns:go="http://customooxmlschemas.google.com/" xmlns:r="http://schemas.openxmlformats.org/officeDocument/2006/relationships">
+  <go:docsCustomData xmlns:go="http://customooxmlschemas.google.com/" roundtripDataSignature="AMtx7mjxDp6GW9M7QiVvQImOnz997eefHg==">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</go:docsCustomData>
+</go:gDocsCustomXmlDataStorage>
+</file>
+
+<file path=customXML/itemProps1.xml><?xml version="1.0" encoding="utf-8"?>
+<ds:datastoreItem xmlns:ds="http://schemas.openxmlformats.org/officeDocument/2006/customXml" ds:itemID="{11111111-1234-1234-1234-123412341234}">
+  <ds:schemaRefs>
+    <ds:schemaRef ds:uri="http://schemas.openxmlformats.org/officeDocument/2006/relationships"/>
+    <ds:schemaRef ds:uri="http://customooxmlschemas.google.com/"/>
+  </ds:schemaRefs>
+</ds:datastoreItem>
 </file>
</xml_diff>

<commit_message>
[Edit] Update Game Design Document. [Add] Add Basic Shape for 3 Lanes circular platform.
</commit_message>
<xml_diff>
--- a/Documents/Endless Cleaner_ Game Design Document.docx
+++ b/Documents/Endless Cleaner_ Game Design Document.docx
@@ -3649,6 +3649,25 @@
           <w:rtl w:val="0"/>
         </w:rPr>
         <w:t xml:space="preserve">If a platform is to be rotated, the lanes’ numbers will have to be adjusted accordingly.</w:t>
+      </w:r>
+    </w:p>
+    <w:p>
+      <w:pPr>
+        <w:widowControl w:val="0"/>
+        <w:numPr>
+          <w:ilvl w:val="2"/>
+          <w:numId w:val="1"/>
+        </w:numPr>
+        <w:ind w:left="2160" w:hanging="360"/>
+        <w:rPr>
+          <w:u w:val="none"/>
+        </w:rPr>
+      </w:pPr>
+      <w:r>
+        <w:rPr>
+          <w:rtl w:val="0"/>
+        </w:rPr>
+        <w:t xml:space="preserve">Don’t spawn coins on the initial platforms.</w:t>
       </w:r>
     </w:p>
     <w:p>
@@ -5672,7 +5691,7 @@
 
 <file path=customXML/item1.xml><?xml version="1.0" encoding="utf-8"?>
 <go:gDocsCustomXmlDataStorage xmlns:go="http://customooxmlschemas.google.com/" xmlns:r="http://schemas.openxmlformats.org/officeDocument/2006/relationships">
-  <go:docsCustomData xmlns:go="http://customooxmlschemas.google.com/" roundtripDataSignature="AMtx7mjxDp6GW9M7QiVvQImOnz997eefHg==">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</go:docsCustomData>
+  <go:docsCustomData xmlns:go="http://customooxmlschemas.google.com/" roundtripDataSignature="AMtx7mjxDp6GW9M7QiVvQImOnz997eefHg==">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</go:docsCustomData>
 </go:gDocsCustomXmlDataStorage>
 </file>
 

</xml_diff>

<commit_message>
[Update] Game Design Document: Update the platform types.
</commit_message>
<xml_diff>
--- a/Documents/Endless Cleaner_ Game Design Document.docx
+++ b/Documents/Endless Cleaner_ Game Design Document.docx
@@ -2523,7 +2523,7 @@
           <wp:inline distB="114300" distT="114300" distL="114300" distR="114300">
             <wp:extent cx="5731200" cy="3835400"/>
             <wp:effectExtent b="0" l="0" r="0" t="0"/>
-            <wp:docPr id="3" name="image2.jpg"/>
+            <wp:docPr id="5" name="image2.jpg"/>
             <a:graphic>
               <a:graphicData uri="http://schemas.openxmlformats.org/drawingml/2006/picture">
                 <pic:pic>
@@ -2643,7 +2643,7 @@
         <w:rPr>
           <w:rtl w:val="0"/>
         </w:rPr>
-        <w:t xml:space="preserve">Karim: The main character, with the special ability as a Super Speed Dash.</w:t>
+        <w:t xml:space="preserve">Karim: The main character, with the special ability as a Super-Speed Dash.</w:t>
       </w:r>
     </w:p>
     <w:p>
@@ -2675,7 +2675,7 @@
         <w:rPr>
           <w:rtl w:val="0"/>
         </w:rPr>
-        <w:t xml:space="preserve">Sami: He has the special ability of passing through obstacles.</w:t>
+        <w:t xml:space="preserve">Sami: He has the special ability to pass through obstacles.</w:t>
       </w:r>
     </w:p>
     <w:p>
@@ -2739,7 +2739,7 @@
         <w:rPr>
           <w:rtl w:val="0"/>
         </w:rPr>
-        <w:t xml:space="preserve">White Blood Cell: Players’ allies, collected as power ups for the character’s special ability.</w:t>
+        <w:t xml:space="preserve">White Blood Cell: Players’ allies, collected as power-ups for the character’s special ability.</w:t>
       </w:r>
     </w:p>
     <w:p>
@@ -2787,7 +2787,7 @@
         <w:rPr>
           <w:rtl w:val="0"/>
         </w:rPr>
-        <w:t xml:space="preserve">Inside the human blood vein, as a Virus Catcher / Cleaner, and germs, while avoiding obstacles (red blood cells) or going to a different vein, and using white blood cells as power ups.</w:t>
+        <w:t xml:space="preserve">Inside the human blood vein, as a Virus Catcher / Cleaner, and germs, while avoiding obstacles (red blood cells) or going to a different vein, and using white blood cells as power-ups.</w:t>
       </w:r>
     </w:p>
     <w:p>
@@ -2906,7 +2906,7 @@
         </w:rPr>
         <w:t xml:space="preserve">Player:</w:t>
         <w:tab/>
-        <w:t xml:space="preserve">The game starts with the player running forward, with accelerating speed, until the target enemy is catched.</w:t>
+        <w:t xml:space="preserve">The game starts with the player running forward, with accelerating speed until the target enemy is caught.</w:t>
       </w:r>
     </w:p>
     <w:p>
@@ -2972,7 +2972,7 @@
         <w:rPr>
           <w:rtl w:val="0"/>
         </w:rPr>
-        <w:t xml:space="preserve">If the player hits a lot of obstacles and misses the Virus, he will lose a life, same when the player goes to a different vein.</w:t>
+        <w:t xml:space="preserve">If the player hits a lot of obstacles and misses the Virus, he will lose a life, the same when the player goes to a different vein.</w:t>
       </w:r>
     </w:p>
     <w:p>
@@ -3229,7 +3229,7 @@
         <w:rPr>
           <w:rtl w:val="0"/>
         </w:rPr>
-        <w:t xml:space="preserve">Player falls down if he’s on the edge of a gap.</w:t>
+        <w:t xml:space="preserve">The player falls down if he’s on the edge of a gap.</w:t>
       </w:r>
     </w:p>
     <w:p>
@@ -3368,7 +3368,7 @@
         <w:rPr>
           <w:rtl w:val="0"/>
         </w:rPr>
-        <w:t xml:space="preserve">Each platform has a number of lanes for the player to stick to.</w:t>
+        <w:t xml:space="preserve">Each platform has several lanes for the player to stick to.</w:t>
       </w:r>
     </w:p>
     <w:p>
@@ -3435,7 +3435,7 @@
         <w:rPr>
           <w:rtl w:val="0"/>
         </w:rPr>
-        <w:t xml:space="preserve">OneGap: Normal with one gap.</w:t>
+        <w:t xml:space="preserve">One Bridge: Normal with one land connection.</w:t>
       </w:r>
     </w:p>
     <w:p>
@@ -3451,7 +3451,7 @@
         <w:rPr>
           <w:rtl w:val="0"/>
         </w:rPr>
-        <w:t xml:space="preserve">TwoGaps: Normal with two gaps.</w:t>
+        <w:t xml:space="preserve">Two Bridges: Normal with two connections.</w:t>
       </w:r>
     </w:p>
     <w:p>
@@ -3467,7 +3467,7 @@
         <w:rPr>
           <w:rtl w:val="0"/>
         </w:rPr>
-        <w:t xml:space="preserve">SmallWideGap: A big gap in the middle.</w:t>
+        <w:t xml:space="preserve">Small Wide Gap: A big gap in the middle.</w:t>
       </w:r>
     </w:p>
     <w:p>
@@ -3493,11 +3493,6 @@
         </w:rPr>
         <w:t xml:space="preserve">Design Bible</w:t>
       </w:r>
-      <w:r>
-        <w:rPr>
-          <w:rtl w:val="0"/>
-        </w:rPr>
-      </w:r>
     </w:p>
     <w:p>
       <w:pPr>
@@ -3517,6 +3512,11 @@
         </w:rPr>
         <w:t xml:space="preserve">Platforms’ types are assigned a probability of selection.</w:t>
       </w:r>
+      <w:r>
+        <w:rPr>
+          <w:rtl w:val="0"/>
+        </w:rPr>
+      </w:r>
     </w:p>
     <w:p>
       <w:pPr>
@@ -3536,6 +3536,11 @@
         </w:rPr>
         <w:t xml:space="preserve">Obstacles can be spawned with an assigned probability of spawn for each platform type</w:t>
       </w:r>
+      <w:r>
+        <w:rPr>
+          <w:rtl w:val="0"/>
+        </w:rPr>
+      </w:r>
     </w:p>
     <w:p>
       <w:pPr>
@@ -3555,6 +3560,11 @@
         </w:rPr>
         <w:t xml:space="preserve">Coins can be spawned with an assigned probability of spawn for each platform type.</w:t>
       </w:r>
+      <w:r>
+        <w:rPr>
+          <w:rtl w:val="0"/>
+        </w:rPr>
+      </w:r>
     </w:p>
     <w:p>
       <w:pPr>
@@ -3574,6 +3584,11 @@
         </w:rPr>
         <w:t xml:space="preserve">Lanes’ positions are assigned in each Platform blueprint.</w:t>
       </w:r>
+      <w:r>
+        <w:rPr>
+          <w:rtl w:val="0"/>
+        </w:rPr>
+      </w:r>
     </w:p>
     <w:p>
       <w:pPr>
@@ -3593,6 +3608,11 @@
         </w:rPr>
         <w:t xml:space="preserve">Platforms’ spawn probability is set in the GameController blueprint.</w:t>
       </w:r>
+      <w:r>
+        <w:rPr>
+          <w:rtl w:val="0"/>
+        </w:rPr>
+      </w:r>
     </w:p>
     <w:p>
       <w:pPr>
@@ -3612,6 +3632,11 @@
         </w:rPr>
         <w:t xml:space="preserve">The probability of each platform’s obstacles and coins are assigned in the platform’s blueprint.</w:t>
       </w:r>
+      <w:r>
+        <w:rPr>
+          <w:rtl w:val="0"/>
+        </w:rPr>
+      </w:r>
     </w:p>
     <w:p>
       <w:pPr>
@@ -3631,6 +3656,11 @@
         </w:rPr>
         <w:t xml:space="preserve">Platforms can rotate according to a probability set in the blueprint of the platform.</w:t>
       </w:r>
+      <w:r>
+        <w:rPr>
+          <w:rtl w:val="0"/>
+        </w:rPr>
+      </w:r>
     </w:p>
     <w:p>
       <w:pPr>
@@ -3650,6 +3680,11 @@
         </w:rPr>
         <w:t xml:space="preserve">If a platform is to be rotated, the lanes’ numbers will have to be adjusted accordingly.</w:t>
       </w:r>
+      <w:r>
+        <w:rPr>
+          <w:rtl w:val="0"/>
+        </w:rPr>
+      </w:r>
     </w:p>
     <w:p>
       <w:pPr>
@@ -3668,6 +3703,11 @@
           <w:rtl w:val="0"/>
         </w:rPr>
         <w:t xml:space="preserve">Don’t spawn coins on the initial platforms.</w:t>
+      </w:r>
+      <w:r>
+        <w:rPr>
+          <w:rtl w:val="0"/>
+        </w:rPr>
       </w:r>
     </w:p>
     <w:p>
@@ -3914,7 +3954,7 @@
         <w:rPr>
           <w:rtl w:val="0"/>
         </w:rPr>
-        <w:t xml:space="preserve">Targets (Viruses) catched counter.</w:t>
+        <w:t xml:space="preserve">Targets (Viruses) caught counter</w:t>
       </w:r>
     </w:p>
     <w:p>
@@ -4046,7 +4086,7 @@
           <wp:inline distB="114300" distT="114300" distL="114300" distR="114300">
             <wp:extent cx="4340610" cy="3799836"/>
             <wp:effectExtent b="0" l="0" r="0" t="0"/>
-            <wp:docPr id="4" name="image1.jpg"/>
+            <wp:docPr id="6" name="image1.jpg"/>
             <a:graphic>
               <a:graphicData uri="http://schemas.openxmlformats.org/drawingml/2006/picture">
                 <pic:pic>
@@ -4208,7 +4248,7 @@
         <w:rPr>
           <w:rtl w:val="0"/>
         </w:rPr>
-        <w:t xml:space="preserve">Use Special-Ability: Double tap.</w:t>
+        <w:t xml:space="preserve">Use Special-Ability: Double-tap.</w:t>
       </w:r>
     </w:p>
     <w:p>
@@ -4841,7 +4881,7 @@
         <w:rPr>
           <w:rtl w:val="0"/>
         </w:rPr>
-        <w:t xml:space="preserve">Will test on Xioami Mi 3 and Android 11 after each major update.</w:t>
+        <w:t xml:space="preserve">Will test on Xiaomi Mi 3 and Android 11 after each major update.</w:t>
       </w:r>
     </w:p>
     <w:p>
@@ -5330,6 +5370,137 @@
       <w:b w:val="1"/>
       <w:sz w:val="56"/>
       <w:szCs w:val="56"/>
+    </w:rPr>
+  </w:style>
+  <w:style w:type="paragraph" w:styleId="Normal" w:default="1">
+    <w:name w:val="normal"/>
+  </w:style>
+  <w:style w:type="table" w:styleId="TableNormal" w:default="1">
+    <w:name w:val="Table Normal"/>
+  </w:style>
+  <w:style w:type="paragraph" w:styleId="Heading1">
+    <w:name w:val="heading 1"/>
+    <w:basedOn w:val="Normal"/>
+    <w:next w:val="Normal"/>
+    <w:pPr>
+      <w:keepNext w:val="1"/>
+      <w:keepLines w:val="1"/>
+      <w:spacing w:after="0" w:line="240" w:lineRule="auto"/>
+      <w:ind w:left="720" w:hanging="360"/>
+    </w:pPr>
+    <w:rPr>
+      <w:b w:val="1"/>
+      <w:color w:val="2f5496"/>
+      <w:sz w:val="36"/>
+      <w:szCs w:val="36"/>
+    </w:rPr>
+  </w:style>
+  <w:style w:type="paragraph" w:styleId="Heading2">
+    <w:name w:val="heading 2"/>
+    <w:basedOn w:val="Normal"/>
+    <w:next w:val="Normal"/>
+    <w:pPr>
+      <w:keepNext w:val="1"/>
+      <w:keepLines w:val="1"/>
+      <w:spacing w:after="0" w:line="240" w:lineRule="auto"/>
+      <w:ind w:left="1440" w:hanging="360"/>
+    </w:pPr>
+    <w:rPr>
+      <w:b w:val="1"/>
+      <w:color w:val="2f5496"/>
+      <w:sz w:val="28"/>
+      <w:szCs w:val="28"/>
+    </w:rPr>
+  </w:style>
+  <w:style w:type="paragraph" w:styleId="Heading3">
+    <w:name w:val="heading 3"/>
+    <w:basedOn w:val="Normal"/>
+    <w:next w:val="Normal"/>
+    <w:pPr>
+      <w:keepNext w:val="1"/>
+      <w:keepLines w:val="1"/>
+      <w:spacing w:after="80" w:before="280" w:lineRule="auto"/>
+    </w:pPr>
+    <w:rPr>
+      <w:b w:val="1"/>
+      <w:sz w:val="28"/>
+      <w:szCs w:val="28"/>
+    </w:rPr>
+  </w:style>
+  <w:style w:type="paragraph" w:styleId="Heading4">
+    <w:name w:val="heading 4"/>
+    <w:basedOn w:val="Normal"/>
+    <w:next w:val="Normal"/>
+    <w:pPr>
+      <w:keepNext w:val="1"/>
+      <w:keepLines w:val="1"/>
+      <w:spacing w:after="40" w:before="240" w:lineRule="auto"/>
+    </w:pPr>
+    <w:rPr>
+      <w:b w:val="1"/>
+      <w:sz w:val="24"/>
+      <w:szCs w:val="24"/>
+    </w:rPr>
+  </w:style>
+  <w:style w:type="paragraph" w:styleId="Heading5">
+    <w:name w:val="heading 5"/>
+    <w:basedOn w:val="Normal"/>
+    <w:next w:val="Normal"/>
+    <w:pPr>
+      <w:keepNext w:val="1"/>
+      <w:keepLines w:val="1"/>
+      <w:spacing w:after="40" w:before="220" w:lineRule="auto"/>
+    </w:pPr>
+    <w:rPr>
+      <w:b w:val="1"/>
+      <w:sz w:val="22"/>
+      <w:szCs w:val="22"/>
+    </w:rPr>
+  </w:style>
+  <w:style w:type="paragraph" w:styleId="Heading6">
+    <w:name w:val="heading 6"/>
+    <w:basedOn w:val="Normal"/>
+    <w:next w:val="Normal"/>
+    <w:pPr>
+      <w:keepNext w:val="1"/>
+      <w:keepLines w:val="1"/>
+      <w:spacing w:after="40" w:before="200" w:lineRule="auto"/>
+    </w:pPr>
+    <w:rPr>
+      <w:b w:val="1"/>
+      <w:sz w:val="20"/>
+      <w:szCs w:val="20"/>
+    </w:rPr>
+  </w:style>
+  <w:style w:type="paragraph" w:styleId="Title">
+    <w:name w:val="Title"/>
+    <w:basedOn w:val="Normal"/>
+    <w:next w:val="Normal"/>
+    <w:pPr>
+      <w:spacing w:after="0" w:line="240" w:lineRule="auto"/>
+      <w:jc w:val="center"/>
+    </w:pPr>
+    <w:rPr>
+      <w:b w:val="1"/>
+      <w:sz w:val="56"/>
+      <w:szCs w:val="56"/>
+    </w:rPr>
+  </w:style>
+  <w:style w:type="paragraph" w:styleId="Subtitle">
+    <w:name w:val="Subtitle"/>
+    <w:basedOn w:val="Normal"/>
+    <w:next w:val="Normal"/>
+    <w:pPr>
+      <w:keepNext w:val="1"/>
+      <w:keepLines w:val="1"/>
+      <w:spacing w:after="80" w:before="360" w:lineRule="auto"/>
+    </w:pPr>
+    <w:rPr>
+      <w:rFonts w:ascii="Georgia" w:cs="Georgia" w:eastAsia="Georgia" w:hAnsi="Georgia"/>
+      <w:i w:val="1"/>
+      <w:color w:val="666666"/>
+      <w:sz w:val="48"/>
+      <w:szCs w:val="48"/>
     </w:rPr>
   </w:style>
   <w:style w:type="paragraph" w:styleId="Subtitle">
@@ -5691,7 +5862,7 @@
 
 <file path=customXML/item1.xml><?xml version="1.0" encoding="utf-8"?>
 <go:gDocsCustomXmlDataStorage xmlns:go="http://customooxmlschemas.google.com/" xmlns:r="http://schemas.openxmlformats.org/officeDocument/2006/relationships">
-  <go:docsCustomData xmlns:go="http://customooxmlschemas.google.com/" roundtripDataSignature="AMtx7mjxDp6GW9M7QiVvQImOnz997eefHg==">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</go:docsCustomData>
+  <go:docsCustomData xmlns:go="http://customooxmlschemas.google.com/" roundtripDataSignature="AMtx7mjimEUTS9t04ZrnBtuMbhlzNZ2Tzw==">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</go:docsCustomData>
 </go:gDocsCustomXmlDataStorage>
 </file>
 

</xml_diff>